<commit_message>
Report update and minor changes
</commit_message>
<xml_diff>
--- a/Component Based Software Engineering.docx
+++ b/Component Based Software Engineering.docx
@@ -645,7 +645,7 @@
           <w:lang w:val="en-US"/>
         </w:rPr>
       </w:pPr>
-      <w:bookmarkStart w:id="0" w:name="_Toc163746894"/>
+      <w:bookmarkStart w:id="0" w:name="_Toc164857236"/>
       <w:r>
         <w:rPr>
           <w:lang w:val="en-US"/>
@@ -761,7 +761,8 @@
             <w:rPr>
               <w:rFonts w:asciiTheme="minorHAnsi" w:eastAsiaTheme="minorEastAsia" w:hAnsiTheme="minorHAnsi"/>
               <w:noProof/>
-              <w:lang w:eastAsia="en-DK"/>
+              <w:sz w:val="22"/>
+              <w:lang w:val="en-DK" w:eastAsia="en-DK"/>
             </w:rPr>
           </w:pPr>
           <w:r>
@@ -773,7 +774,7 @@
           <w:r>
             <w:fldChar w:fldCharType="separate"/>
           </w:r>
-          <w:hyperlink w:anchor="_Toc163746894" w:history="1">
+          <w:hyperlink w:anchor="_Toc164857236" w:history="1">
             <w:r>
               <w:rPr>
                 <w:rStyle w:val="Hyperlink"/>
@@ -801,7 +802,7 @@
                 <w:noProof/>
                 <w:webHidden/>
               </w:rPr>
-              <w:instrText xml:space="preserve"> PAGEREF _Toc163746894 \h </w:instrText>
+              <w:instrText xml:space="preserve"> PAGEREF _Toc164857236 \h </w:instrText>
             </w:r>
             <w:r>
               <w:rPr>
@@ -841,10 +842,11 @@
             <w:rPr>
               <w:rFonts w:asciiTheme="minorHAnsi" w:eastAsiaTheme="minorEastAsia" w:hAnsiTheme="minorHAnsi"/>
               <w:noProof/>
-              <w:lang w:eastAsia="en-DK"/>
+              <w:sz w:val="22"/>
+              <w:lang w:val="en-DK" w:eastAsia="en-DK"/>
             </w:rPr>
           </w:pPr>
-          <w:hyperlink w:anchor="_Toc163746895" w:history="1">
+          <w:hyperlink w:anchor="_Toc164857237" w:history="1">
             <w:r>
               <w:rPr>
                 <w:rStyle w:val="Hyperlink"/>
@@ -872,7 +874,7 @@
                 <w:noProof/>
                 <w:webHidden/>
               </w:rPr>
-              <w:instrText xml:space="preserve"> PAGEREF _Toc163746895 \h </w:instrText>
+              <w:instrText xml:space="preserve"> PAGEREF _Toc164857237 \h </w:instrText>
             </w:r>
             <w:r>
               <w:rPr>
@@ -912,10 +914,11 @@
             <w:rPr>
               <w:rFonts w:asciiTheme="minorHAnsi" w:eastAsiaTheme="minorEastAsia" w:hAnsiTheme="minorHAnsi"/>
               <w:noProof/>
-              <w:lang w:eastAsia="en-DK"/>
+              <w:sz w:val="22"/>
+              <w:lang w:val="en-DK" w:eastAsia="en-DK"/>
             </w:rPr>
           </w:pPr>
-          <w:hyperlink w:anchor="_Toc163746896" w:history="1">
+          <w:hyperlink w:anchor="_Toc164857238" w:history="1">
             <w:r>
               <w:rPr>
                 <w:rStyle w:val="Hyperlink"/>
@@ -943,7 +946,7 @@
                 <w:noProof/>
                 <w:webHidden/>
               </w:rPr>
-              <w:instrText xml:space="preserve"> PAGEREF _Toc163746896 \h </w:instrText>
+              <w:instrText xml:space="preserve"> PAGEREF _Toc164857238 \h </w:instrText>
             </w:r>
             <w:r>
               <w:rPr>
@@ -964,6 +967,143 @@
                 <w:webHidden/>
               </w:rPr>
               <w:t>4</w:t>
+            </w:r>
+            <w:r>
+              <w:rPr>
+                <w:noProof/>
+                <w:webHidden/>
+              </w:rPr>
+              <w:fldChar w:fldCharType="end"/>
+            </w:r>
+          </w:hyperlink>
+        </w:p>
+        <w:p>
+          <w:pPr>
+            <w:pStyle w:val="TOC2"/>
+            <w:tabs>
+              <w:tab w:val="right" w:leader="dot" w:pos="9016"/>
+            </w:tabs>
+            <w:rPr>
+              <w:noProof/>
+            </w:rPr>
+          </w:pPr>
+          <w:hyperlink w:anchor="_Toc164857239" w:history="1">
+            <w:r>
+              <w:rPr>
+                <w:rStyle w:val="Hyperlink"/>
+                <w:rFonts w:cs="Calibri"/>
+                <w:noProof/>
+              </w:rPr>
+              <w:t>Functional Requirements</w:t>
+            </w:r>
+            <w:r>
+              <w:rPr>
+                <w:noProof/>
+                <w:webHidden/>
+              </w:rPr>
+              <w:tab/>
+            </w:r>
+            <w:r>
+              <w:rPr>
+                <w:noProof/>
+                <w:webHidden/>
+              </w:rPr>
+              <w:fldChar w:fldCharType="begin"/>
+            </w:r>
+            <w:r>
+              <w:rPr>
+                <w:noProof/>
+                <w:webHidden/>
+              </w:rPr>
+              <w:instrText xml:space="preserve"> PAGEREF _Toc164857239 \h </w:instrText>
+            </w:r>
+            <w:r>
+              <w:rPr>
+                <w:noProof/>
+                <w:webHidden/>
+              </w:rPr>
+            </w:r>
+            <w:r>
+              <w:rPr>
+                <w:noProof/>
+                <w:webHidden/>
+              </w:rPr>
+              <w:fldChar w:fldCharType="separate"/>
+            </w:r>
+            <w:r>
+              <w:rPr>
+                <w:noProof/>
+                <w:webHidden/>
+              </w:rPr>
+              <w:t>4</w:t>
+            </w:r>
+            <w:r>
+              <w:rPr>
+                <w:noProof/>
+                <w:webHidden/>
+              </w:rPr>
+              <w:fldChar w:fldCharType="end"/>
+            </w:r>
+          </w:hyperlink>
+        </w:p>
+        <w:p>
+          <w:pPr>
+            <w:pStyle w:val="TOC2"/>
+            <w:tabs>
+              <w:tab w:val="right" w:leader="dot" w:pos="9016"/>
+            </w:tabs>
+            <w:rPr>
+              <w:noProof/>
+            </w:rPr>
+          </w:pPr>
+          <w:hyperlink w:anchor="_Toc164857240" w:history="1">
+            <w:r>
+              <w:rPr>
+                <w:rStyle w:val="Hyperlink"/>
+                <w:noProof/>
+              </w:rPr>
+              <w:t>Non-functional Requirements</w:t>
+            </w:r>
+            <w:r>
+              <w:rPr>
+                <w:noProof/>
+                <w:webHidden/>
+              </w:rPr>
+              <w:tab/>
+            </w:r>
+            <w:r>
+              <w:rPr>
+                <w:noProof/>
+                <w:webHidden/>
+              </w:rPr>
+              <w:fldChar w:fldCharType="begin"/>
+            </w:r>
+            <w:r>
+              <w:rPr>
+                <w:noProof/>
+                <w:webHidden/>
+              </w:rPr>
+              <w:instrText xml:space="preserve"> PAGEREF _Toc164857240 \h </w:instrText>
+            </w:r>
+            <w:r>
+              <w:rPr>
+                <w:noProof/>
+                <w:webHidden/>
+              </w:rPr>
+            </w:r>
+            <w:r>
+              <w:rPr>
+                <w:noProof/>
+                <w:webHidden/>
+              </w:rPr>
+              <w:fldChar w:fldCharType="separate"/>
+            </w:r>
+            <w:r>
+              <w:rPr>
+                <w:noProof/>
+                <w:webHidden/>
+              </w:rPr>
+              <w:t>5</w:t>
             </w:r>
             <w:r>
               <w:rPr>
@@ -983,10 +1123,11 @@
             <w:rPr>
               <w:rFonts w:asciiTheme="minorHAnsi" w:eastAsiaTheme="minorEastAsia" w:hAnsiTheme="minorHAnsi"/>
               <w:noProof/>
-              <w:lang w:eastAsia="en-DK"/>
+              <w:sz w:val="22"/>
+              <w:lang w:val="en-DK" w:eastAsia="en-DK"/>
             </w:rPr>
           </w:pPr>
-          <w:hyperlink w:anchor="_Toc163746897" w:history="1">
+          <w:hyperlink w:anchor="_Toc164857241" w:history="1">
             <w:r>
               <w:rPr>
                 <w:rStyle w:val="Hyperlink"/>
@@ -1014,7 +1155,7 @@
                 <w:noProof/>
                 <w:webHidden/>
               </w:rPr>
-              <w:instrText xml:space="preserve"> PAGEREF _Toc163746897 \h </w:instrText>
+              <w:instrText xml:space="preserve"> PAGEREF _Toc164857241 \h </w:instrText>
             </w:r>
             <w:r>
               <w:rPr>
@@ -1034,7 +1175,7 @@
                 <w:noProof/>
                 <w:webHidden/>
               </w:rPr>
-              <w:t>5</w:t>
+              <w:t>6</w:t>
             </w:r>
             <w:r>
               <w:rPr>
@@ -1054,10 +1195,11 @@
             <w:rPr>
               <w:rFonts w:asciiTheme="minorHAnsi" w:eastAsiaTheme="minorEastAsia" w:hAnsiTheme="minorHAnsi"/>
               <w:noProof/>
-              <w:lang w:eastAsia="en-DK"/>
+              <w:sz w:val="22"/>
+              <w:lang w:val="en-DK" w:eastAsia="en-DK"/>
             </w:rPr>
           </w:pPr>
-          <w:hyperlink w:anchor="_Toc163746898" w:history="1">
+          <w:hyperlink w:anchor="_Toc164857242" w:history="1">
             <w:r>
               <w:rPr>
                 <w:rStyle w:val="Hyperlink"/>
@@ -1085,7 +1227,7 @@
                 <w:noProof/>
                 <w:webHidden/>
               </w:rPr>
-              <w:instrText xml:space="preserve"> PAGEREF _Toc163746898 \h </w:instrText>
+              <w:instrText xml:space="preserve"> PAGEREF _Toc164857242 \h </w:instrText>
             </w:r>
             <w:r>
               <w:rPr>
@@ -1105,7 +1247,7 @@
                 <w:noProof/>
                 <w:webHidden/>
               </w:rPr>
-              <w:t>6</w:t>
+              <w:t>7</w:t>
             </w:r>
             <w:r>
               <w:rPr>
@@ -1125,10 +1267,11 @@
             <w:rPr>
               <w:rFonts w:asciiTheme="minorHAnsi" w:eastAsiaTheme="minorEastAsia" w:hAnsiTheme="minorHAnsi"/>
               <w:noProof/>
-              <w:lang w:eastAsia="en-DK"/>
+              <w:sz w:val="22"/>
+              <w:lang w:val="en-DK" w:eastAsia="en-DK"/>
             </w:rPr>
           </w:pPr>
-          <w:hyperlink w:anchor="_Toc163746899" w:history="1">
+          <w:hyperlink w:anchor="_Toc164857243" w:history="1">
             <w:r>
               <w:rPr>
                 <w:rStyle w:val="Hyperlink"/>
@@ -1156,7 +1299,7 @@
                 <w:noProof/>
                 <w:webHidden/>
               </w:rPr>
-              <w:instrText xml:space="preserve"> PAGEREF _Toc163746899 \h </w:instrText>
+              <w:instrText xml:space="preserve"> PAGEREF _Toc164857243 \h </w:instrText>
             </w:r>
             <w:r>
               <w:rPr>
@@ -1176,7 +1319,7 @@
                 <w:noProof/>
                 <w:webHidden/>
               </w:rPr>
-              <w:t>7</w:t>
+              <w:t>8</w:t>
             </w:r>
             <w:r>
               <w:rPr>
@@ -1196,10 +1339,11 @@
             <w:rPr>
               <w:rFonts w:asciiTheme="minorHAnsi" w:eastAsiaTheme="minorEastAsia" w:hAnsiTheme="minorHAnsi"/>
               <w:noProof/>
-              <w:lang w:eastAsia="en-DK"/>
+              <w:sz w:val="22"/>
+              <w:lang w:val="en-DK" w:eastAsia="en-DK"/>
             </w:rPr>
           </w:pPr>
-          <w:hyperlink w:anchor="_Toc163746900" w:history="1">
+          <w:hyperlink w:anchor="_Toc164857244" w:history="1">
             <w:r>
               <w:rPr>
                 <w:rStyle w:val="Hyperlink"/>
@@ -1227,7 +1371,7 @@
                 <w:noProof/>
                 <w:webHidden/>
               </w:rPr>
-              <w:instrText xml:space="preserve"> PAGEREF _Toc163746900 \h </w:instrText>
+              <w:instrText xml:space="preserve"> PAGEREF _Toc164857244 \h </w:instrText>
             </w:r>
             <w:r>
               <w:rPr>
@@ -1247,7 +1391,145 @@
                 <w:noProof/>
                 <w:webHidden/>
               </w:rPr>
-              <w:t>8</w:t>
+              <w:t>9</w:t>
+            </w:r>
+            <w:r>
+              <w:rPr>
+                <w:noProof/>
+                <w:webHidden/>
+              </w:rPr>
+              <w:fldChar w:fldCharType="end"/>
+            </w:r>
+          </w:hyperlink>
+        </w:p>
+        <w:p>
+          <w:pPr>
+            <w:pStyle w:val="TOC2"/>
+            <w:tabs>
+              <w:tab w:val="right" w:leader="dot" w:pos="9016"/>
+            </w:tabs>
+            <w:rPr>
+              <w:noProof/>
+            </w:rPr>
+          </w:pPr>
+          <w:hyperlink w:anchor="_Toc164857245" w:history="1">
+            <w:r>
+              <w:rPr>
+                <w:rStyle w:val="Hyperlink"/>
+                <w:noProof/>
+                <w:lang w:val="en-US"/>
+              </w:rPr>
+              <w:t>Unit Testing</w:t>
+            </w:r>
+            <w:r>
+              <w:rPr>
+                <w:noProof/>
+                <w:webHidden/>
+              </w:rPr>
+              <w:tab/>
+            </w:r>
+            <w:r>
+              <w:rPr>
+                <w:noProof/>
+                <w:webHidden/>
+              </w:rPr>
+              <w:fldChar w:fldCharType="begin"/>
+            </w:r>
+            <w:r>
+              <w:rPr>
+                <w:noProof/>
+                <w:webHidden/>
+              </w:rPr>
+              <w:instrText xml:space="preserve"> PAGEREF _Toc164857245 \h </w:instrText>
+            </w:r>
+            <w:r>
+              <w:rPr>
+                <w:noProof/>
+                <w:webHidden/>
+              </w:rPr>
+            </w:r>
+            <w:r>
+              <w:rPr>
+                <w:noProof/>
+                <w:webHidden/>
+              </w:rPr>
+              <w:fldChar w:fldCharType="separate"/>
+            </w:r>
+            <w:r>
+              <w:rPr>
+                <w:noProof/>
+                <w:webHidden/>
+              </w:rPr>
+              <w:t>9</w:t>
+            </w:r>
+            <w:r>
+              <w:rPr>
+                <w:noProof/>
+                <w:webHidden/>
+              </w:rPr>
+              <w:fldChar w:fldCharType="end"/>
+            </w:r>
+          </w:hyperlink>
+        </w:p>
+        <w:p>
+          <w:pPr>
+            <w:pStyle w:val="TOC2"/>
+            <w:tabs>
+              <w:tab w:val="right" w:leader="dot" w:pos="9016"/>
+            </w:tabs>
+            <w:rPr>
+              <w:noProof/>
+            </w:rPr>
+          </w:pPr>
+          <w:hyperlink w:anchor="_Toc164857246" w:history="1">
+            <w:r>
+              <w:rPr>
+                <w:rStyle w:val="Hyperlink"/>
+                <w:noProof/>
+                <w:lang w:val="en-US"/>
+              </w:rPr>
+              <w:t>Integration testing</w:t>
+            </w:r>
+            <w:r>
+              <w:rPr>
+                <w:noProof/>
+                <w:webHidden/>
+              </w:rPr>
+              <w:tab/>
+            </w:r>
+            <w:r>
+              <w:rPr>
+                <w:noProof/>
+                <w:webHidden/>
+              </w:rPr>
+              <w:fldChar w:fldCharType="begin"/>
+            </w:r>
+            <w:r>
+              <w:rPr>
+                <w:noProof/>
+                <w:webHidden/>
+              </w:rPr>
+              <w:instrText xml:space="preserve"> PAGEREF _Toc164857246 \h </w:instrText>
+            </w:r>
+            <w:r>
+              <w:rPr>
+                <w:noProof/>
+                <w:webHidden/>
+              </w:rPr>
+            </w:r>
+            <w:r>
+              <w:rPr>
+                <w:noProof/>
+                <w:webHidden/>
+              </w:rPr>
+              <w:fldChar w:fldCharType="separate"/>
+            </w:r>
+            <w:r>
+              <w:rPr>
+                <w:noProof/>
+                <w:webHidden/>
+              </w:rPr>
+              <w:t>9</w:t>
             </w:r>
             <w:r>
               <w:rPr>
@@ -1267,10 +1549,11 @@
             <w:rPr>
               <w:rFonts w:asciiTheme="minorHAnsi" w:eastAsiaTheme="minorEastAsia" w:hAnsiTheme="minorHAnsi"/>
               <w:noProof/>
-              <w:lang w:eastAsia="en-DK"/>
+              <w:sz w:val="22"/>
+              <w:lang w:val="en-DK" w:eastAsia="en-DK"/>
             </w:rPr>
           </w:pPr>
-          <w:hyperlink w:anchor="_Toc163746901" w:history="1">
+          <w:hyperlink w:anchor="_Toc164857247" w:history="1">
             <w:r>
               <w:rPr>
                 <w:rStyle w:val="Hyperlink"/>
@@ -1298,7 +1581,7 @@
                 <w:noProof/>
                 <w:webHidden/>
               </w:rPr>
-              <w:instrText xml:space="preserve"> PAGEREF _Toc163746901 \h </w:instrText>
+              <w:instrText xml:space="preserve"> PAGEREF _Toc164857247 \h </w:instrText>
             </w:r>
             <w:r>
               <w:rPr>
@@ -1318,7 +1601,7 @@
                 <w:noProof/>
                 <w:webHidden/>
               </w:rPr>
-              <w:t>9</w:t>
+              <w:t>10</w:t>
             </w:r>
             <w:r>
               <w:rPr>
@@ -1338,10 +1621,11 @@
             <w:rPr>
               <w:rFonts w:asciiTheme="minorHAnsi" w:eastAsiaTheme="minorEastAsia" w:hAnsiTheme="minorHAnsi"/>
               <w:noProof/>
-              <w:lang w:eastAsia="en-DK"/>
+              <w:sz w:val="22"/>
+              <w:lang w:val="en-DK" w:eastAsia="en-DK"/>
             </w:rPr>
           </w:pPr>
-          <w:hyperlink w:anchor="_Toc163746902" w:history="1">
+          <w:hyperlink w:anchor="_Toc164857248" w:history="1">
             <w:r>
               <w:rPr>
                 <w:rStyle w:val="Hyperlink"/>
@@ -1369,7 +1653,7 @@
                 <w:noProof/>
                 <w:webHidden/>
               </w:rPr>
-              <w:instrText xml:space="preserve"> PAGEREF _Toc163746902 \h </w:instrText>
+              <w:instrText xml:space="preserve"> PAGEREF _Toc164857248 \h </w:instrText>
             </w:r>
             <w:r>
               <w:rPr>
@@ -1389,7 +1673,7 @@
                 <w:noProof/>
                 <w:webHidden/>
               </w:rPr>
-              <w:t>10</w:t>
+              <w:t>11</w:t>
             </w:r>
             <w:r>
               <w:rPr>
@@ -1409,10 +1693,11 @@
             <w:rPr>
               <w:rFonts w:asciiTheme="minorHAnsi" w:eastAsiaTheme="minorEastAsia" w:hAnsiTheme="minorHAnsi"/>
               <w:noProof/>
-              <w:lang w:eastAsia="en-DK"/>
+              <w:sz w:val="22"/>
+              <w:lang w:val="en-DK" w:eastAsia="en-DK"/>
             </w:rPr>
           </w:pPr>
-          <w:hyperlink w:anchor="_Toc163746903" w:history="1">
+          <w:hyperlink w:anchor="_Toc164857249" w:history="1">
             <w:r>
               <w:rPr>
                 <w:rStyle w:val="Hyperlink"/>
@@ -1440,7 +1725,7 @@
                 <w:noProof/>
                 <w:webHidden/>
               </w:rPr>
-              <w:instrText xml:space="preserve"> PAGEREF _Toc163746903 \h </w:instrText>
+              <w:instrText xml:space="preserve"> PAGEREF _Toc164857249 \h </w:instrText>
             </w:r>
             <w:r>
               <w:rPr>
@@ -1460,7 +1745,7 @@
                 <w:noProof/>
                 <w:webHidden/>
               </w:rPr>
-              <w:t>11</w:t>
+              <w:t>12</w:t>
             </w:r>
             <w:r>
               <w:rPr>
@@ -1508,7 +1793,7 @@
           <w:lang w:val="en-US"/>
         </w:rPr>
       </w:pPr>
-      <w:bookmarkStart w:id="1" w:name="_Toc163746895"/>
+      <w:bookmarkStart w:id="1" w:name="_Toc164857237"/>
       <w:r>
         <w:rPr>
           <w:lang w:val="en-US"/>
@@ -1578,13 +1863,7 @@
     </w:p>
     <w:p>
       <w:r>
-        <w:t xml:space="preserve">The </w:t>
-      </w:r>
-      <w:r>
-        <w:t>project uses JavaFX as its graphics framework, and game elements are</w:t>
-      </w:r>
-      <w:r>
-        <w:t xml:space="preserve"> rendered using simple polygon shapes with flat colours.</w:t>
+        <w:t>The project uses JavaFX as its graphics framework, and game elements are rendered using simple polygon shapes with flat colours.</w:t>
       </w:r>
     </w:p>
     <w:p>
@@ -1620,7 +1899,7 @@
           <w:lang w:val="en-US"/>
         </w:rPr>
       </w:pPr>
-      <w:bookmarkStart w:id="2" w:name="_Toc163746896"/>
+      <w:bookmarkStart w:id="2" w:name="_Toc164857238"/>
       <w:r>
         <w:rPr>
           <w:lang w:val="en-US"/>
@@ -1798,6 +2077,49 @@
           <w:rFonts w:eastAsiaTheme="majorEastAsia" w:cs="Calibri"/>
         </w:rPr>
       </w:pPr>
+    </w:p>
+    <w:p>
+      <w:pPr>
+        <w:pStyle w:val="Heading2"/>
+        <w:rPr>
+          <w:rStyle w:val="eop"/>
+          <w:rFonts w:cs="Calibri"/>
+        </w:rPr>
+      </w:pPr>
+      <w:bookmarkStart w:id="3" w:name="_Toc164857239"/>
+      <w:r>
+        <w:rPr>
+          <w:rStyle w:val="eop"/>
+          <w:rFonts w:cs="Calibri"/>
+        </w:rPr>
+        <w:t>Functional Requirements</w:t>
+      </w:r>
+      <w:bookmarkEnd w:id="3"/>
+    </w:p>
+    <w:p>
+      <w:r>
+        <w:t xml:space="preserve">The functional requirements describe the overarching product features of the </w:t>
+      </w:r>
+      <w:r>
+        <w:t>project</w:t>
+      </w:r>
+      <w:r>
+        <w:t>.</w:t>
+      </w:r>
+      <w:r>
+        <w:t xml:space="preserve"> These requirements </w:t>
+      </w:r>
+      <w:r>
+        <w:t>must be implemented for the product to be completed.</w:t>
+      </w:r>
+    </w:p>
+    <w:p>
+      <w:r>
+        <w:t xml:space="preserve">The table below was created based on the </w:t>
+      </w:r>
+      <w:r>
+        <w:t>requirements for this course, as well as the assignments in the lab exercises.</w:t>
+      </w:r>
     </w:p>
     <w:tbl>
       <w:tblPr>
@@ -1976,7 +2298,7 @@
           </w:tcPr>
           <w:p>
             <w:r>
-              <w:t>Player module</w:t>
+              <w:t>JPMS</w:t>
             </w:r>
           </w:p>
         </w:tc>
@@ -1987,7 +2309,7 @@
           </w:tcPr>
           <w:p>
             <w:r>
-              <w:t>The project must contain a player module</w:t>
+              <w:t>The project must use the Java Platform Module System for loading modules</w:t>
             </w:r>
           </w:p>
         </w:tc>
@@ -2014,7 +2336,7 @@
           </w:tcPr>
           <w:p>
             <w:r>
-              <w:t>Enemy module</w:t>
+              <w:t>JavaFX application</w:t>
             </w:r>
           </w:p>
         </w:tc>
@@ -2025,7 +2347,7 @@
           </w:tcPr>
           <w:p>
             <w:r>
-              <w:t>The project must contain an enemy module</w:t>
+              <w:t>The project must use JavaFX for graphics and user interfacing</w:t>
             </w:r>
           </w:p>
         </w:tc>
@@ -2052,7 +2374,7 @@
           </w:tcPr>
           <w:p>
             <w:r>
-              <w:t>Asteroid module</w:t>
+              <w:t>Player module</w:t>
             </w:r>
           </w:p>
         </w:tc>
@@ -2063,7 +2385,7 @@
           </w:tcPr>
           <w:p>
             <w:r>
-              <w:t>The project must contain an asteroid module</w:t>
+              <w:t>The project must contain a player module</w:t>
             </w:r>
           </w:p>
         </w:tc>
@@ -2079,7 +2401,7 @@
           </w:tcPr>
           <w:p>
             <w:r>
-              <w:t>F5</w:t>
+              <w:t>F4-a</w:t>
             </w:r>
           </w:p>
         </w:tc>
@@ -2090,7 +2412,7 @@
           </w:tcPr>
           <w:p>
             <w:r>
-              <w:t>Bullet system</w:t>
+              <w:t>-     Player movement</w:t>
             </w:r>
           </w:p>
         </w:tc>
@@ -2101,7 +2423,7 @@
           </w:tcPr>
           <w:p>
             <w:r>
-              <w:t>The project must contain a system for spawning and handling bullets</w:t>
+              <w:t>The player shall be able to move around the screen</w:t>
             </w:r>
           </w:p>
         </w:tc>
@@ -2117,7 +2439,7 @@
           </w:tcPr>
           <w:p>
             <w:r>
-              <w:t>F6</w:t>
+              <w:t>F4-b</w:t>
             </w:r>
           </w:p>
         </w:tc>
@@ -2128,7 +2450,7 @@
           </w:tcPr>
           <w:p>
             <w:r>
-              <w:t>Pythagorean collision detection</w:t>
+              <w:t>-     Player shooting</w:t>
             </w:r>
           </w:p>
         </w:tc>
@@ -2139,7 +2461,7 @@
           </w:tcPr>
           <w:p>
             <w:r>
-              <w:t>The project must have a collision system using the Pythagorean theorem to check for circular collisions</w:t>
+              <w:t>The player shall be able to shoot bullets</w:t>
             </w:r>
           </w:p>
         </w:tc>
@@ -2155,7 +2477,7 @@
           </w:tcPr>
           <w:p>
             <w:r>
-              <w:t>F7</w:t>
+              <w:t>F5</w:t>
             </w:r>
           </w:p>
         </w:tc>
@@ -2166,7 +2488,7 @@
           </w:tcPr>
           <w:p>
             <w:r>
-              <w:t>Scoring system microservice</w:t>
+              <w:t>Enemy module</w:t>
             </w:r>
           </w:p>
         </w:tc>
@@ -2177,7 +2499,7 @@
           </w:tcPr>
           <w:p>
             <w:r>
-              <w:t>The project must have a microservice to handle the point score</w:t>
+              <w:t>The project must contain an enemy module</w:t>
             </w:r>
           </w:p>
         </w:tc>
@@ -2193,7 +2515,7 @@
           </w:tcPr>
           <w:p>
             <w:r>
-              <w:t>F8</w:t>
+              <w:t>F5-a</w:t>
             </w:r>
           </w:p>
         </w:tc>
@@ -2202,14 +2524,22 @@
             <w:tcW w:w="3809" w:type="dxa"/>
             <w:vAlign w:val="center"/>
           </w:tcPr>
-          <w:p/>
+          <w:p>
+            <w:r>
+              <w:t>-     Enemy movement</w:t>
+            </w:r>
+          </w:p>
         </w:tc>
         <w:tc>
           <w:tcPr>
             <w:tcW w:w="4219" w:type="dxa"/>
             <w:vAlign w:val="center"/>
           </w:tcPr>
-          <w:p/>
+          <w:p>
+            <w:r>
+              <w:t>The enemy/enemies shall be autonomously moving about the screen</w:t>
+            </w:r>
+          </w:p>
         </w:tc>
       </w:tr>
       <w:tr>
@@ -2223,6 +2553,241 @@
           </w:tcPr>
           <w:p>
             <w:r>
+              <w:t>F5-b</w:t>
+            </w:r>
+          </w:p>
+        </w:tc>
+        <w:tc>
+          <w:tcPr>
+            <w:tcW w:w="3809" w:type="dxa"/>
+            <w:vAlign w:val="center"/>
+          </w:tcPr>
+          <w:p>
+            <w:r>
+              <w:t>-     Enemy shooting</w:t>
+            </w:r>
+          </w:p>
+        </w:tc>
+        <w:tc>
+          <w:tcPr>
+            <w:tcW w:w="4219" w:type="dxa"/>
+            <w:vAlign w:val="center"/>
+          </w:tcPr>
+          <w:p>
+            <w:r>
+              <w:t>The enemy/enemies shall be able to shoot bullets</w:t>
+            </w:r>
+          </w:p>
+        </w:tc>
+      </w:tr>
+      <w:tr>
+        <w:trPr>
+          <w:trHeight w:val="340"/>
+        </w:trPr>
+        <w:tc>
+          <w:tcPr>
+            <w:tcW w:w="988" w:type="dxa"/>
+            <w:vAlign w:val="center"/>
+          </w:tcPr>
+          <w:p>
+            <w:r>
+              <w:t>F6</w:t>
+            </w:r>
+          </w:p>
+        </w:tc>
+        <w:tc>
+          <w:tcPr>
+            <w:tcW w:w="3809" w:type="dxa"/>
+            <w:vAlign w:val="center"/>
+          </w:tcPr>
+          <w:p>
+            <w:r>
+              <w:t>Asteroid module</w:t>
+            </w:r>
+          </w:p>
+        </w:tc>
+        <w:tc>
+          <w:tcPr>
+            <w:tcW w:w="4219" w:type="dxa"/>
+            <w:vAlign w:val="center"/>
+          </w:tcPr>
+          <w:p>
+            <w:r>
+              <w:t>The project must contain an asteroid module</w:t>
+            </w:r>
+          </w:p>
+        </w:tc>
+      </w:tr>
+      <w:tr>
+        <w:trPr>
+          <w:trHeight w:val="340"/>
+        </w:trPr>
+        <w:tc>
+          <w:tcPr>
+            <w:tcW w:w="988" w:type="dxa"/>
+            <w:vAlign w:val="center"/>
+          </w:tcPr>
+          <w:p>
+            <w:r>
+              <w:t>F6-a</w:t>
+            </w:r>
+          </w:p>
+        </w:tc>
+        <w:tc>
+          <w:tcPr>
+            <w:tcW w:w="3809" w:type="dxa"/>
+            <w:vAlign w:val="center"/>
+          </w:tcPr>
+          <w:p>
+            <w:r>
+              <w:t>-     Asteroid movement</w:t>
+            </w:r>
+          </w:p>
+        </w:tc>
+        <w:tc>
+          <w:tcPr>
+            <w:tcW w:w="4219" w:type="dxa"/>
+            <w:vAlign w:val="center"/>
+          </w:tcPr>
+          <w:p>
+            <w:r>
+              <w:t xml:space="preserve">Asteroids shall move </w:t>
+            </w:r>
+            <w:r>
+              <w:t>about</w:t>
+            </w:r>
+            <w:r>
+              <w:t xml:space="preserve"> the screen in random directions</w:t>
+            </w:r>
+          </w:p>
+        </w:tc>
+      </w:tr>
+      <w:tr>
+        <w:trPr>
+          <w:trHeight w:val="340"/>
+        </w:trPr>
+        <w:tc>
+          <w:tcPr>
+            <w:tcW w:w="988" w:type="dxa"/>
+            <w:vAlign w:val="center"/>
+          </w:tcPr>
+          <w:p>
+            <w:r>
+              <w:lastRenderedPageBreak/>
+              <w:t>F6-b</w:t>
+            </w:r>
+          </w:p>
+        </w:tc>
+        <w:tc>
+          <w:tcPr>
+            <w:tcW w:w="3809" w:type="dxa"/>
+            <w:vAlign w:val="center"/>
+          </w:tcPr>
+          <w:p>
+            <w:r>
+              <w:t>-     Asteroid splitting</w:t>
+            </w:r>
+          </w:p>
+        </w:tc>
+        <w:tc>
+          <w:tcPr>
+            <w:tcW w:w="4219" w:type="dxa"/>
+            <w:vAlign w:val="center"/>
+          </w:tcPr>
+          <w:p>
+            <w:r>
+              <w:t>Asteroids shall split into smaller asteroids when hit by bullets</w:t>
+            </w:r>
+          </w:p>
+        </w:tc>
+      </w:tr>
+      <w:tr>
+        <w:trPr>
+          <w:trHeight w:val="340"/>
+        </w:trPr>
+        <w:tc>
+          <w:tcPr>
+            <w:tcW w:w="988" w:type="dxa"/>
+            <w:vAlign w:val="center"/>
+          </w:tcPr>
+          <w:p>
+            <w:r>
+              <w:t>F7</w:t>
+            </w:r>
+          </w:p>
+        </w:tc>
+        <w:tc>
+          <w:tcPr>
+            <w:tcW w:w="3809" w:type="dxa"/>
+            <w:vAlign w:val="center"/>
+          </w:tcPr>
+          <w:p>
+            <w:r>
+              <w:t>Bullet system</w:t>
+            </w:r>
+          </w:p>
+        </w:tc>
+        <w:tc>
+          <w:tcPr>
+            <w:tcW w:w="4219" w:type="dxa"/>
+            <w:vAlign w:val="center"/>
+          </w:tcPr>
+          <w:p>
+            <w:r>
+              <w:t>The project must contain a system for spawning and handling bullets</w:t>
+            </w:r>
+          </w:p>
+        </w:tc>
+      </w:tr>
+      <w:tr>
+        <w:trPr>
+          <w:trHeight w:val="340"/>
+        </w:trPr>
+        <w:tc>
+          <w:tcPr>
+            <w:tcW w:w="988" w:type="dxa"/>
+            <w:vAlign w:val="center"/>
+          </w:tcPr>
+          <w:p>
+            <w:r>
+              <w:t>F8</w:t>
+            </w:r>
+          </w:p>
+        </w:tc>
+        <w:tc>
+          <w:tcPr>
+            <w:tcW w:w="3809" w:type="dxa"/>
+            <w:vAlign w:val="center"/>
+          </w:tcPr>
+          <w:p>
+            <w:r>
+              <w:t>Pythagorean collision detection</w:t>
+            </w:r>
+          </w:p>
+        </w:tc>
+        <w:tc>
+          <w:tcPr>
+            <w:tcW w:w="4219" w:type="dxa"/>
+            <w:vAlign w:val="center"/>
+          </w:tcPr>
+          <w:p>
+            <w:r>
+              <w:t>The project must have a collision system using the Pythagorean theorem to check for circular collisions</w:t>
+            </w:r>
+          </w:p>
+        </w:tc>
+      </w:tr>
+      <w:tr>
+        <w:trPr>
+          <w:trHeight w:val="340"/>
+        </w:trPr>
+        <w:tc>
+          <w:tcPr>
+            <w:tcW w:w="988" w:type="dxa"/>
+            <w:vAlign w:val="center"/>
+          </w:tcPr>
+          <w:p>
+            <w:r>
               <w:t>F9</w:t>
             </w:r>
           </w:p>
@@ -2232,14 +2797,22 @@
             <w:tcW w:w="3809" w:type="dxa"/>
             <w:vAlign w:val="center"/>
           </w:tcPr>
-          <w:p/>
+          <w:p>
+            <w:r>
+              <w:t>Scoring system microservice</w:t>
+            </w:r>
+          </w:p>
         </w:tc>
         <w:tc>
           <w:tcPr>
             <w:tcW w:w="4219" w:type="dxa"/>
             <w:vAlign w:val="center"/>
           </w:tcPr>
-          <w:p/>
+          <w:p>
+            <w:r>
+              <w:t>The project must have a microservice application to handle the point score</w:t>
+            </w:r>
+          </w:p>
         </w:tc>
       </w:tr>
     </w:tbl>
@@ -2260,13 +2833,25 @@
           <w:szCs w:val="18"/>
         </w:rPr>
       </w:pPr>
-      <w:r>
-        <w:rPr>
-          <w:rFonts w:cs="Segoe UI"/>
-          <w:sz w:val="18"/>
-          <w:szCs w:val="18"/>
-        </w:rPr>
-        <w:br w:type="page"/>
+    </w:p>
+    <w:p>
+      <w:pPr>
+        <w:pStyle w:val="Heading2"/>
+      </w:pPr>
+      <w:bookmarkStart w:id="4" w:name="_Toc164857240"/>
+      <w:r>
+        <w:t>Non-functional Requirements</w:t>
+      </w:r>
+      <w:bookmarkEnd w:id="4"/>
+    </w:p>
+    <w:p>
+      <w:r>
+        <w:t>The non-functional requirements describe features or quality attributes that are used to evaluate the performance and function of a system rather than its specific behaviour, which is described by the functional requirements.</w:t>
+      </w:r>
+    </w:p>
+    <w:p>
+      <w:r>
+        <w:t>The table of non-functional requirements below was based on the requirements for this course, as well as the assignments in the lab exercises.</w:t>
       </w:r>
     </w:p>
     <w:tbl>
@@ -2310,7 +2895,6 @@
                 <w:sz w:val="28"/>
                 <w:szCs w:val="24"/>
               </w:rPr>
-              <w:lastRenderedPageBreak/>
               <w:t>Non-f</w:t>
             </w:r>
             <w:r>
@@ -2523,72 +3107,6 @@
           </w:p>
         </w:tc>
       </w:tr>
-      <w:tr>
-        <w:trPr>
-          <w:trHeight w:val="340"/>
-        </w:trPr>
-        <w:tc>
-          <w:tcPr>
-            <w:tcW w:w="988" w:type="dxa"/>
-            <w:vAlign w:val="center"/>
-          </w:tcPr>
-          <w:p>
-            <w:r>
-              <w:t>F</w:t>
-            </w:r>
-            <w:r>
-              <w:t>N4</w:t>
-            </w:r>
-          </w:p>
-        </w:tc>
-        <w:tc>
-          <w:tcPr>
-            <w:tcW w:w="3809" w:type="dxa"/>
-            <w:vAlign w:val="center"/>
-          </w:tcPr>
-          <w:p/>
-        </w:tc>
-        <w:tc>
-          <w:tcPr>
-            <w:tcW w:w="4219" w:type="dxa"/>
-            <w:vAlign w:val="center"/>
-          </w:tcPr>
-          <w:p/>
-        </w:tc>
-      </w:tr>
-      <w:tr>
-        <w:trPr>
-          <w:trHeight w:val="340"/>
-        </w:trPr>
-        <w:tc>
-          <w:tcPr>
-            <w:tcW w:w="988" w:type="dxa"/>
-            <w:vAlign w:val="center"/>
-          </w:tcPr>
-          <w:p>
-            <w:r>
-              <w:t>F</w:t>
-            </w:r>
-            <w:r>
-              <w:t>N5</w:t>
-            </w:r>
-          </w:p>
-        </w:tc>
-        <w:tc>
-          <w:tcPr>
-            <w:tcW w:w="3809" w:type="dxa"/>
-            <w:vAlign w:val="center"/>
-          </w:tcPr>
-          <w:p/>
-        </w:tc>
-        <w:tc>
-          <w:tcPr>
-            <w:tcW w:w="4219" w:type="dxa"/>
-            <w:vAlign w:val="center"/>
-          </w:tcPr>
-          <w:p/>
-        </w:tc>
-      </w:tr>
     </w:tbl>
     <w:p>
       <w:pPr>
@@ -2619,7 +3137,7 @@
           <w:lang w:val="en-US"/>
         </w:rPr>
       </w:pPr>
-      <w:bookmarkStart w:id="3" w:name="_Toc163746897"/>
+      <w:bookmarkStart w:id="5" w:name="_Toc164857241"/>
       <w:r>
         <w:rPr>
           <w:lang w:val="en-US"/>
@@ -2627,7 +3145,7 @@
         <w:lastRenderedPageBreak/>
         <w:t>Analysis</w:t>
       </w:r>
-      <w:bookmarkEnd w:id="3"/>
+      <w:bookmarkEnd w:id="5"/>
     </w:p>
     <w:p>
       <w:pPr>
@@ -2638,12 +3156,14 @@
           <w:rFonts w:ascii="Segoe UI" w:hAnsi="Segoe UI" w:cs="Segoe UI"/>
           <w:sz w:val="18"/>
           <w:szCs w:val="18"/>
+          <w:highlight w:val="green"/>
         </w:rPr>
       </w:pPr>
       <w:r>
         <w:rPr>
           <w:rStyle w:val="normaltextrun"/>
           <w:rFonts w:ascii="Calibri" w:hAnsi="Calibri" w:cs="Calibri"/>
+          <w:highlight w:val="green"/>
           <w:lang w:val="en-US"/>
         </w:rPr>
         <w:t xml:space="preserve">Analysis describes only </w:t>
@@ -2654,6 +3174,7 @@
           <w:rFonts w:ascii="Calibri" w:hAnsi="Calibri" w:cs="Calibri"/>
           <w:b/>
           <w:bCs/>
+          <w:highlight w:val="green"/>
           <w:lang w:val="en-US"/>
         </w:rPr>
         <w:t>what</w:t>
@@ -2662,6 +3183,7 @@
         <w:rPr>
           <w:rStyle w:val="normaltextrun"/>
           <w:rFonts w:ascii="Calibri" w:hAnsi="Calibri" w:cs="Calibri"/>
+          <w:highlight w:val="green"/>
           <w:lang w:val="en-US"/>
         </w:rPr>
         <w:t xml:space="preserve"> the system should do and not </w:t>
@@ -2672,6 +3194,7 @@
           <w:rFonts w:ascii="Calibri" w:hAnsi="Calibri" w:cs="Calibri"/>
           <w:b/>
           <w:bCs/>
+          <w:highlight w:val="green"/>
           <w:lang w:val="en-US"/>
         </w:rPr>
         <w:t>how</w:t>
@@ -2680,6 +3203,7 @@
         <w:rPr>
           <w:rStyle w:val="normaltextrun"/>
           <w:rFonts w:ascii="Calibri" w:hAnsi="Calibri" w:cs="Calibri"/>
+          <w:highlight w:val="green"/>
           <w:lang w:val="en-US"/>
         </w:rPr>
         <w:t xml:space="preserve"> it is done.</w:t>
@@ -2688,6 +3212,7 @@
         <w:rPr>
           <w:rStyle w:val="eop"/>
           <w:rFonts w:ascii="Calibri" w:hAnsi="Calibri" w:cs="Calibri"/>
+          <w:highlight w:val="green"/>
         </w:rPr>
         <w:t> </w:t>
       </w:r>
@@ -2701,12 +3226,14 @@
           <w:rFonts w:ascii="Segoe UI" w:hAnsi="Segoe UI" w:cs="Segoe UI"/>
           <w:sz w:val="18"/>
           <w:szCs w:val="18"/>
+          <w:highlight w:val="green"/>
         </w:rPr>
       </w:pPr>
       <w:r>
         <w:rPr>
           <w:rStyle w:val="normaltextrun"/>
           <w:rFonts w:ascii="Calibri" w:hAnsi="Calibri" w:cs="Calibri"/>
+          <w:highlight w:val="green"/>
           <w:lang w:val="en-US"/>
         </w:rPr>
         <w:t>In analysis, you can come up with a rough draft of the interfaces and the entities of the game. </w:t>
@@ -2715,6 +3242,7 @@
         <w:rPr>
           <w:rStyle w:val="eop"/>
           <w:rFonts w:ascii="Calibri" w:hAnsi="Calibri" w:cs="Calibri"/>
+          <w:highlight w:val="green"/>
         </w:rPr>
         <w:t> </w:t>
       </w:r>
@@ -2734,6 +3262,7 @@
         <w:rPr>
           <w:rStyle w:val="normaltextrun"/>
           <w:rFonts w:ascii="Calibri" w:hAnsi="Calibri" w:cs="Calibri"/>
+          <w:highlight w:val="green"/>
           <w:lang w:val="en-US"/>
         </w:rPr>
         <w:t>Furthermore, you should document use cases/gameplay, the object model using a UML class diagram and the communication between components with sequence diagrams.</w:t>
@@ -2766,7 +3295,7 @@
           <w:lang w:val="en-US"/>
         </w:rPr>
       </w:pPr>
-      <w:bookmarkStart w:id="4" w:name="_Toc163746898"/>
+      <w:bookmarkStart w:id="6" w:name="_Toc164857242"/>
       <w:r>
         <w:rPr>
           <w:lang w:val="en-US"/>
@@ -2774,7 +3303,7 @@
         <w:lastRenderedPageBreak/>
         <w:t>Design</w:t>
       </w:r>
-      <w:bookmarkEnd w:id="4"/>
+      <w:bookmarkEnd w:id="6"/>
     </w:p>
     <w:p>
       <w:pPr>
@@ -2785,12 +3314,14 @@
           <w:rFonts w:ascii="Segoe UI" w:hAnsi="Segoe UI" w:cs="Segoe UI"/>
           <w:sz w:val="18"/>
           <w:szCs w:val="18"/>
+          <w:highlight w:val="green"/>
         </w:rPr>
       </w:pPr>
       <w:r>
         <w:rPr>
           <w:rStyle w:val="normaltextrun"/>
           <w:rFonts w:ascii="Calibri" w:hAnsi="Calibri" w:cs="Calibri"/>
+          <w:highlight w:val="green"/>
           <w:lang w:val="en-US"/>
         </w:rPr>
         <w:t xml:space="preserve">The design describes </w:t>
@@ -2801,6 +3332,7 @@
           <w:rFonts w:ascii="Calibri" w:hAnsi="Calibri" w:cs="Calibri"/>
           <w:b/>
           <w:bCs/>
+          <w:highlight w:val="green"/>
           <w:lang w:val="en-US"/>
         </w:rPr>
         <w:t>what</w:t>
@@ -2809,6 +3341,7 @@
         <w:rPr>
           <w:rStyle w:val="normaltextrun"/>
           <w:rFonts w:ascii="Calibri" w:hAnsi="Calibri" w:cs="Calibri"/>
+          <w:highlight w:val="green"/>
           <w:lang w:val="en-US"/>
         </w:rPr>
         <w:t xml:space="preserve"> the structure of the system should be to fulfill the requirements. </w:t>
@@ -2817,6 +3350,7 @@
         <w:rPr>
           <w:rStyle w:val="eop"/>
           <w:rFonts w:ascii="Calibri" w:hAnsi="Calibri" w:cs="Calibri"/>
+          <w:highlight w:val="green"/>
         </w:rPr>
         <w:t> </w:t>
       </w:r>
@@ -2830,12 +3364,14 @@
           <w:rFonts w:ascii="Segoe UI" w:hAnsi="Segoe UI" w:cs="Segoe UI"/>
           <w:sz w:val="18"/>
           <w:szCs w:val="18"/>
+          <w:highlight w:val="green"/>
         </w:rPr>
       </w:pPr>
       <w:r>
         <w:rPr>
           <w:rStyle w:val="normaltextrun"/>
           <w:rFonts w:ascii="Calibri" w:hAnsi="Calibri" w:cs="Calibri"/>
+          <w:highlight w:val="green"/>
           <w:lang w:val="en-US"/>
         </w:rPr>
         <w:t>Document the architecture and abstractions of the system.</w:t>
@@ -2844,6 +3380,7 @@
         <w:rPr>
           <w:rStyle w:val="eop"/>
           <w:rFonts w:ascii="Calibri" w:hAnsi="Calibri" w:cs="Calibri"/>
+          <w:highlight w:val="green"/>
         </w:rPr>
         <w:t> </w:t>
       </w:r>
@@ -2857,12 +3394,14 @@
           <w:rFonts w:ascii="Segoe UI" w:hAnsi="Segoe UI" w:cs="Segoe UI"/>
           <w:sz w:val="18"/>
           <w:szCs w:val="18"/>
+          <w:highlight w:val="green"/>
         </w:rPr>
       </w:pPr>
       <w:r>
         <w:rPr>
           <w:rStyle w:val="normaltextrun"/>
           <w:rFonts w:ascii="Calibri" w:hAnsi="Calibri" w:cs="Calibri"/>
+          <w:highlight w:val="green"/>
           <w:lang w:val="en-US"/>
         </w:rPr>
         <w:t>Design develops those abstractions into realizable components.</w:t>
@@ -2871,6 +3410,7 @@
         <w:rPr>
           <w:rStyle w:val="eop"/>
           <w:rFonts w:ascii="Calibri" w:hAnsi="Calibri" w:cs="Calibri"/>
+          <w:highlight w:val="green"/>
         </w:rPr>
         <w:t> </w:t>
       </w:r>
@@ -2884,12 +3424,14 @@
           <w:rFonts w:ascii="Segoe UI" w:hAnsi="Segoe UI" w:cs="Segoe UI"/>
           <w:sz w:val="18"/>
           <w:szCs w:val="18"/>
+          <w:highlight w:val="green"/>
         </w:rPr>
       </w:pPr>
       <w:r>
         <w:rPr>
           <w:rStyle w:val="normaltextrun"/>
           <w:rFonts w:ascii="Calibri" w:hAnsi="Calibri" w:cs="Calibri"/>
+          <w:highlight w:val="green"/>
           <w:lang w:val="en-US"/>
         </w:rPr>
         <w:t xml:space="preserve">Describe and sketch the </w:t>
@@ -2900,6 +3442,7 @@
           <w:rFonts w:ascii="Calibri" w:hAnsi="Calibri" w:cs="Calibri"/>
           <w:b/>
           <w:bCs/>
+          <w:highlight w:val="green"/>
           <w:lang w:val="en-US"/>
         </w:rPr>
         <w:t>component models</w:t>
@@ -2908,6 +3451,7 @@
         <w:rPr>
           <w:rStyle w:val="normaltextrun"/>
           <w:rFonts w:ascii="Calibri" w:hAnsi="Calibri" w:cs="Calibri"/>
+          <w:highlight w:val="green"/>
           <w:lang w:val="en-US"/>
         </w:rPr>
         <w:t xml:space="preserve"> of the game using a UML component diagram, see </w:t>
@@ -2918,6 +3462,7 @@
             <w:rStyle w:val="normaltextrun"/>
             <w:rFonts w:ascii="Calibri" w:hAnsi="Calibri" w:cs="Calibri"/>
             <w:color w:val="0563C1"/>
+            <w:highlight w:val="green"/>
             <w:lang w:val="en-US"/>
           </w:rPr>
           <w:t>[UML]</w:t>
@@ -2927,6 +3472,7 @@
         <w:rPr>
           <w:rStyle w:val="normaltextrun"/>
           <w:rFonts w:ascii="Calibri" w:hAnsi="Calibri" w:cs="Calibri"/>
+          <w:highlight w:val="green"/>
           <w:lang w:val="en-US"/>
         </w:rPr>
         <w:t xml:space="preserve"> .</w:t>
@@ -2935,6 +3481,7 @@
         <w:rPr>
           <w:rStyle w:val="eop"/>
           <w:rFonts w:ascii="Calibri" w:hAnsi="Calibri" w:cs="Calibri"/>
+          <w:highlight w:val="green"/>
         </w:rPr>
         <w:t> </w:t>
       </w:r>
@@ -2948,12 +3495,14 @@
           <w:rFonts w:ascii="Segoe UI" w:hAnsi="Segoe UI" w:cs="Segoe UI"/>
           <w:sz w:val="18"/>
           <w:szCs w:val="18"/>
+          <w:highlight w:val="green"/>
         </w:rPr>
       </w:pPr>
       <w:r>
         <w:rPr>
           <w:rStyle w:val="normaltextrun"/>
           <w:rFonts w:ascii="Calibri" w:hAnsi="Calibri" w:cs="Calibri"/>
+          <w:highlight w:val="green"/>
           <w:lang w:val="en-US"/>
         </w:rPr>
         <w:t>The component contracts in the system must be described in terms of pre- and post-conditions.</w:t>
@@ -2962,6 +3511,7 @@
         <w:rPr>
           <w:rStyle w:val="eop"/>
           <w:rFonts w:ascii="Calibri" w:hAnsi="Calibri" w:cs="Calibri"/>
+          <w:highlight w:val="green"/>
         </w:rPr>
         <w:t> </w:t>
       </w:r>
@@ -2981,6 +3531,7 @@
         <w:rPr>
           <w:rStyle w:val="normaltextrun"/>
           <w:rFonts w:ascii="Calibri" w:hAnsi="Calibri" w:cs="Calibri"/>
+          <w:highlight w:val="green"/>
           <w:lang w:val="en-US"/>
         </w:rPr>
         <w:t>Furthermore, the different elements of the game and how they are connected must be described.</w:t>
@@ -3013,7 +3564,7 @@
           <w:lang w:val="en-US"/>
         </w:rPr>
       </w:pPr>
-      <w:bookmarkStart w:id="5" w:name="_Toc163746899"/>
+      <w:bookmarkStart w:id="7" w:name="_Toc164857243"/>
       <w:r>
         <w:rPr>
           <w:lang w:val="en-US"/>
@@ -3021,7 +3572,7 @@
         <w:lastRenderedPageBreak/>
         <w:t>Implementation</w:t>
       </w:r>
-      <w:bookmarkEnd w:id="5"/>
+      <w:bookmarkEnd w:id="7"/>
     </w:p>
     <w:p>
       <w:pPr>
@@ -3032,12 +3583,14 @@
           <w:rFonts w:ascii="Segoe UI" w:hAnsi="Segoe UI" w:cs="Segoe UI"/>
           <w:sz w:val="18"/>
           <w:szCs w:val="18"/>
+          <w:highlight w:val="green"/>
         </w:rPr>
       </w:pPr>
       <w:r>
         <w:rPr>
           <w:rStyle w:val="normaltextrun"/>
           <w:rFonts w:ascii="Calibri" w:hAnsi="Calibri" w:cs="Calibri"/>
+          <w:highlight w:val="green"/>
           <w:lang w:val="en-US"/>
         </w:rPr>
         <w:t>In implementation, you document the implementation (code) of the components from design. </w:t>
@@ -3046,6 +3599,7 @@
         <w:rPr>
           <w:rStyle w:val="eop"/>
           <w:rFonts w:ascii="Calibri" w:hAnsi="Calibri" w:cs="Calibri"/>
+          <w:highlight w:val="green"/>
         </w:rPr>
         <w:t> </w:t>
       </w:r>
@@ -3059,12 +3613,14 @@
           <w:rFonts w:ascii="Segoe UI" w:hAnsi="Segoe UI" w:cs="Segoe UI"/>
           <w:sz w:val="18"/>
           <w:szCs w:val="18"/>
+          <w:highlight w:val="green"/>
         </w:rPr>
       </w:pPr>
       <w:r>
         <w:rPr>
           <w:rStyle w:val="normaltextrun"/>
           <w:rFonts w:ascii="Calibri" w:hAnsi="Calibri" w:cs="Calibri"/>
+          <w:highlight w:val="green"/>
           <w:lang w:val="en-US"/>
         </w:rPr>
         <w:t>Describe the details of how the components are registered and accessed.</w:t>
@@ -3073,6 +3629,7 @@
         <w:rPr>
           <w:rStyle w:val="eop"/>
           <w:rFonts w:ascii="Calibri" w:hAnsi="Calibri" w:cs="Calibri"/>
+          <w:highlight w:val="green"/>
         </w:rPr>
         <w:t> </w:t>
       </w:r>
@@ -3086,12 +3643,14 @@
           <w:rFonts w:ascii="Segoe UI" w:hAnsi="Segoe UI" w:cs="Segoe UI"/>
           <w:sz w:val="18"/>
           <w:szCs w:val="18"/>
+          <w:highlight w:val="green"/>
         </w:rPr>
       </w:pPr>
       <w:r>
         <w:rPr>
           <w:rStyle w:val="normaltextrun"/>
           <w:rFonts w:ascii="Calibri" w:hAnsi="Calibri" w:cs="Calibri"/>
+          <w:highlight w:val="green"/>
           <w:lang w:val="en-US"/>
         </w:rPr>
         <w:t>How are reliable dependencies and strong encapsulation enforced in your project?</w:t>
@@ -3100,6 +3659,7 @@
         <w:rPr>
           <w:rStyle w:val="eop"/>
           <w:rFonts w:ascii="Calibri" w:hAnsi="Calibri" w:cs="Calibri"/>
+          <w:highlight w:val="green"/>
         </w:rPr>
         <w:t> </w:t>
       </w:r>
@@ -3113,12 +3673,14 @@
           <w:rFonts w:ascii="Segoe UI" w:hAnsi="Segoe UI" w:cs="Segoe UI"/>
           <w:sz w:val="18"/>
           <w:szCs w:val="18"/>
+          <w:highlight w:val="green"/>
         </w:rPr>
       </w:pPr>
       <w:r>
         <w:rPr>
           <w:rStyle w:val="normaltextrun"/>
           <w:rFonts w:ascii="Calibri" w:hAnsi="Calibri" w:cs="Calibri"/>
+          <w:highlight w:val="green"/>
           <w:lang w:val="en-US"/>
         </w:rPr>
         <w:t>What component models are applied and where in the source code?</w:t>
@@ -3127,6 +3689,7 @@
         <w:rPr>
           <w:rStyle w:val="eop"/>
           <w:rFonts w:ascii="Calibri" w:hAnsi="Calibri" w:cs="Calibri"/>
+          <w:highlight w:val="green"/>
         </w:rPr>
         <w:t> </w:t>
       </w:r>
@@ -3140,12 +3703,14 @@
           <w:rFonts w:ascii="Segoe UI" w:hAnsi="Segoe UI" w:cs="Segoe UI"/>
           <w:sz w:val="18"/>
           <w:szCs w:val="18"/>
+          <w:highlight w:val="green"/>
         </w:rPr>
       </w:pPr>
       <w:r>
         <w:rPr>
           <w:rStyle w:val="normaltextrun"/>
           <w:rFonts w:ascii="Calibri" w:hAnsi="Calibri" w:cs="Calibri"/>
+          <w:highlight w:val="green"/>
           <w:lang w:val="en-US"/>
         </w:rPr>
         <w:t>Provide a descriptive explanation of each element in the implementation and provide arguments for your choices.</w:t>
@@ -3154,6 +3719,7 @@
         <w:rPr>
           <w:rStyle w:val="eop"/>
           <w:rFonts w:ascii="Calibri" w:hAnsi="Calibri" w:cs="Calibri"/>
+          <w:highlight w:val="green"/>
         </w:rPr>
         <w:t> </w:t>
       </w:r>
@@ -3167,12 +3733,14 @@
           <w:rFonts w:ascii="Segoe UI" w:hAnsi="Segoe UI" w:cs="Segoe UI"/>
           <w:sz w:val="18"/>
           <w:szCs w:val="18"/>
+          <w:highlight w:val="green"/>
         </w:rPr>
       </w:pPr>
       <w:r>
         <w:rPr>
           <w:rStyle w:val="normaltextrun"/>
           <w:rFonts w:ascii="Calibri" w:hAnsi="Calibri" w:cs="Calibri"/>
+          <w:highlight w:val="green"/>
           <w:lang w:val="en-US"/>
         </w:rPr>
         <w:t>You should describe how you register components and how you access them.</w:t>
@@ -3181,6 +3749,7 @@
         <w:rPr>
           <w:rStyle w:val="eop"/>
           <w:rFonts w:ascii="Calibri" w:hAnsi="Calibri" w:cs="Calibri"/>
+          <w:highlight w:val="green"/>
         </w:rPr>
         <w:t> </w:t>
       </w:r>
@@ -3200,6 +3769,7 @@
         <w:rPr>
           <w:rStyle w:val="normaltextrun"/>
           <w:rFonts w:ascii="Calibri" w:hAnsi="Calibri" w:cs="Calibri"/>
+          <w:highlight w:val="green"/>
           <w:lang w:val="en-US"/>
         </w:rPr>
         <w:t xml:space="preserve">Note, you are allowed to reuse the game logic, but you must implement the </w:t>
@@ -3210,6 +3780,7 @@
           <w:rFonts w:ascii="Calibri" w:hAnsi="Calibri" w:cs="Calibri"/>
           <w:b/>
           <w:bCs/>
+          <w:highlight w:val="green"/>
           <w:lang w:val="en-US"/>
         </w:rPr>
         <w:t>[</w:t>
@@ -3221,6 +3792,7 @@
           <w:rFonts w:ascii="Calibri" w:hAnsi="Calibri" w:cs="Calibri"/>
           <w:b/>
           <w:bCs/>
+          <w:highlight w:val="green"/>
           <w:lang w:val="en-US"/>
         </w:rPr>
         <w:t>GameLab</w:t>
@@ -3232,6 +3804,7 @@
           <w:rFonts w:ascii="Calibri" w:hAnsi="Calibri" w:cs="Calibri"/>
           <w:b/>
           <w:bCs/>
+          <w:highlight w:val="green"/>
           <w:lang w:val="en-US"/>
         </w:rPr>
         <w:t>], [</w:t>
@@ -3243,6 +3816,7 @@
           <w:rFonts w:ascii="Calibri" w:hAnsi="Calibri" w:cs="Calibri"/>
           <w:b/>
           <w:bCs/>
+          <w:highlight w:val="green"/>
           <w:lang w:val="en-US"/>
         </w:rPr>
         <w:t>JavaLab</w:t>
@@ -3254,6 +3828,7 @@
           <w:rFonts w:ascii="Calibri" w:hAnsi="Calibri" w:cs="Calibri"/>
           <w:b/>
           <w:bCs/>
+          <w:highlight w:val="green"/>
           <w:lang w:val="en-US"/>
         </w:rPr>
         <w:t>]</w:t>
@@ -3262,6 +3837,7 @@
         <w:rPr>
           <w:rStyle w:val="normaltextrun"/>
           <w:rFonts w:ascii="Calibri" w:hAnsi="Calibri" w:cs="Calibri"/>
+          <w:highlight w:val="green"/>
           <w:lang w:val="en-US"/>
         </w:rPr>
         <w:t xml:space="preserve">, </w:t>
@@ -3272,6 +3848,7 @@
           <w:rFonts w:ascii="Calibri" w:hAnsi="Calibri" w:cs="Calibri"/>
           <w:b/>
           <w:bCs/>
+          <w:highlight w:val="green"/>
           <w:lang w:val="en-US"/>
         </w:rPr>
         <w:t>[</w:t>
@@ -3283,6 +3860,7 @@
           <w:rFonts w:ascii="Calibri" w:hAnsi="Calibri" w:cs="Calibri"/>
           <w:b/>
           <w:bCs/>
+          <w:highlight w:val="green"/>
           <w:lang w:val="en-US"/>
         </w:rPr>
         <w:t>JPMSLabs</w:t>
@@ -3294,6 +3872,7 @@
           <w:rFonts w:ascii="Calibri" w:hAnsi="Calibri" w:cs="Calibri"/>
           <w:b/>
           <w:bCs/>
+          <w:highlight w:val="green"/>
           <w:lang w:val="en-US"/>
         </w:rPr>
         <w:t>]</w:t>
@@ -3302,6 +3881,7 @@
         <w:rPr>
           <w:rStyle w:val="normaltextrun"/>
           <w:rFonts w:ascii="Calibri" w:hAnsi="Calibri" w:cs="Calibri"/>
+          <w:highlight w:val="green"/>
           <w:lang w:val="en-US"/>
         </w:rPr>
         <w:t xml:space="preserve">, </w:t>
@@ -3312,6 +3892,7 @@
           <w:rFonts w:ascii="Calibri" w:hAnsi="Calibri" w:cs="Calibri"/>
           <w:b/>
           <w:bCs/>
+          <w:highlight w:val="green"/>
           <w:lang w:val="en-US"/>
         </w:rPr>
         <w:t>[</w:t>
@@ -3323,6 +3904,7 @@
           <w:rFonts w:ascii="Calibri" w:hAnsi="Calibri" w:cs="Calibri"/>
           <w:b/>
           <w:bCs/>
+          <w:highlight w:val="green"/>
           <w:lang w:val="en-US"/>
         </w:rPr>
         <w:t>SpringLab</w:t>
@@ -3334,6 +3916,7 @@
           <w:rFonts w:ascii="Calibri" w:hAnsi="Calibri" w:cs="Calibri"/>
           <w:b/>
           <w:bCs/>
+          <w:highlight w:val="green"/>
           <w:lang w:val="en-US"/>
         </w:rPr>
         <w:t>],</w:t>
@@ -3342,6 +3925,7 @@
         <w:rPr>
           <w:rStyle w:val="normaltextrun"/>
           <w:rFonts w:ascii="Calibri" w:hAnsi="Calibri" w:cs="Calibri"/>
+          <w:highlight w:val="green"/>
           <w:lang w:val="en-US"/>
         </w:rPr>
         <w:t xml:space="preserve"> </w:t>
@@ -3352,6 +3936,7 @@
           <w:rFonts w:ascii="Calibri" w:hAnsi="Calibri" w:cs="Calibri"/>
           <w:b/>
           <w:bCs/>
+          <w:highlight w:val="green"/>
           <w:lang w:val="en-US"/>
         </w:rPr>
         <w:t>[</w:t>
@@ -3363,6 +3948,7 @@
           <w:rFonts w:ascii="Calibri" w:hAnsi="Calibri" w:cs="Calibri"/>
           <w:b/>
           <w:bCs/>
+          <w:highlight w:val="green"/>
           <w:lang w:val="en-US"/>
         </w:rPr>
         <w:t>TestLab</w:t>
@@ -3374,6 +3960,7 @@
           <w:rFonts w:ascii="Calibri" w:hAnsi="Calibri" w:cs="Calibri"/>
           <w:b/>
           <w:bCs/>
+          <w:highlight w:val="green"/>
           <w:lang w:val="en-US"/>
         </w:rPr>
         <w:t>]</w:t>
@@ -3382,6 +3969,7 @@
         <w:rPr>
           <w:rStyle w:val="normaltextrun"/>
           <w:rFonts w:ascii="Calibri" w:hAnsi="Calibri" w:cs="Calibri"/>
+          <w:highlight w:val="green"/>
           <w:lang w:val="en-US"/>
         </w:rPr>
         <w:t xml:space="preserve"> and [</w:t>
@@ -3391,6 +3979,7 @@
         <w:rPr>
           <w:rStyle w:val="normaltextrun"/>
           <w:rFonts w:ascii="Calibri" w:hAnsi="Calibri" w:cs="Calibri"/>
+          <w:highlight w:val="green"/>
           <w:lang w:val="en-US"/>
         </w:rPr>
         <w:t>MicroServiceLab</w:t>
@@ -3400,6 +3989,7 @@
         <w:rPr>
           <w:rStyle w:val="normaltextrun"/>
           <w:rFonts w:ascii="Calibri" w:hAnsi="Calibri" w:cs="Calibri"/>
+          <w:highlight w:val="green"/>
           <w:lang w:val="en-US"/>
         </w:rPr>
         <w:t>] labs based on your own GitHub branches.</w:t>
@@ -3432,7 +4022,7 @@
           <w:lang w:val="en-US"/>
         </w:rPr>
       </w:pPr>
-      <w:bookmarkStart w:id="6" w:name="_Toc163746900"/>
+      <w:bookmarkStart w:id="8" w:name="_Toc164857244"/>
       <w:r>
         <w:rPr>
           <w:lang w:val="en-US"/>
@@ -3440,7 +4030,7 @@
         <w:lastRenderedPageBreak/>
         <w:t>Test</w:t>
       </w:r>
-      <w:bookmarkEnd w:id="6"/>
+      <w:bookmarkEnd w:id="8"/>
     </w:p>
     <w:p>
       <w:pPr>
@@ -3451,12 +4041,14 @@
           <w:rFonts w:ascii="Segoe UI" w:hAnsi="Segoe UI" w:cs="Segoe UI"/>
           <w:sz w:val="18"/>
           <w:szCs w:val="18"/>
+          <w:highlight w:val="green"/>
         </w:rPr>
       </w:pPr>
       <w:r>
         <w:rPr>
           <w:rStyle w:val="normaltextrun"/>
           <w:rFonts w:ascii="Calibri" w:hAnsi="Calibri" w:cs="Calibri"/>
+          <w:highlight w:val="green"/>
           <w:lang w:val="en-US"/>
         </w:rPr>
         <w:t>Describe how experimental validation was performed through deployment of the game on top of the component container in a real setting. </w:t>
@@ -3465,6 +4057,7 @@
         <w:rPr>
           <w:rStyle w:val="eop"/>
           <w:rFonts w:ascii="Calibri" w:hAnsi="Calibri" w:cs="Calibri"/>
+          <w:highlight w:val="green"/>
         </w:rPr>
         <w:t> </w:t>
       </w:r>
@@ -3484,6 +4077,7 @@
         <w:rPr>
           <w:rStyle w:val="normaltextrun"/>
           <w:rFonts w:ascii="Calibri" w:hAnsi="Calibri" w:cs="Calibri"/>
+          <w:highlight w:val="green"/>
           <w:lang w:val="en-US"/>
         </w:rPr>
         <w:t>Test the system's software-abilities such as dynamic updates using integration and unit test.</w:t>
@@ -3498,10 +4092,1217 @@
     </w:p>
     <w:p>
       <w:pPr>
-        <w:rPr>
-          <w:lang w:val="en-US"/>
-        </w:rPr>
-      </w:pPr>
+        <w:pStyle w:val="Heading2"/>
+        <w:rPr>
+          <w:lang w:val="en-US"/>
+        </w:rPr>
+      </w:pPr>
+      <w:bookmarkStart w:id="9" w:name="_Toc164857245"/>
+      <w:r>
+        <w:rPr>
+          <w:lang w:val="en-US"/>
+        </w:rPr>
+        <w:t>Unit Testing</w:t>
+      </w:r>
+      <w:bookmarkEnd w:id="9"/>
+    </w:p>
+    <w:p>
+      <w:pPr>
+        <w:rPr>
+          <w:lang w:val="en-US"/>
+        </w:rPr>
+      </w:pPr>
+      <w:r>
+        <w:rPr>
+          <w:lang w:val="en-US"/>
+        </w:rPr>
+        <w:t>The project makes use of unit testing specifically for the collision system module. The test class consists of multiple test methods. Each method tests a different situation which could be encountered naturally within the collision system during gameplay. The unit tests ensures that the system behaves as intended and makes it easier to discover errors immediately when changes are made.</w:t>
+      </w:r>
+    </w:p>
+    <w:p>
+      <w:pPr>
+        <w:rPr>
+          <w:lang w:val="en-US"/>
+        </w:rPr>
+      </w:pPr>
+      <w:r>
+        <w:rPr>
+          <w:lang w:val="en-US"/>
+        </w:rPr>
+        <w:t xml:space="preserve">More modules and classes could benefit from the implementation of unit tests, though for the scope of this project, a single test class meets the requirements. </w:t>
+      </w:r>
+    </w:p>
+    <w:p>
+      <w:pPr>
+        <w:rPr>
+          <w:lang w:val="en-US"/>
+        </w:rPr>
+      </w:pPr>
+      <w:r>
+        <w:rPr>
+          <w:lang w:val="en-US"/>
+        </w:rPr>
+        <w:t>For larger projects with multiple developers, unit tests become vital to ensure correct code behavior across the whole system.</w:t>
+      </w:r>
+    </w:p>
+    <w:p>
+      <w:pPr>
+        <w:rPr>
+          <w:lang w:val="en-US"/>
+        </w:rPr>
+      </w:pPr>
+    </w:p>
+    <w:p>
+      <w:pPr>
+        <w:pStyle w:val="Heading2"/>
+        <w:rPr>
+          <w:lang w:val="en-US"/>
+        </w:rPr>
+      </w:pPr>
+      <w:bookmarkStart w:id="10" w:name="_Toc164857246"/>
+      <w:r>
+        <w:rPr>
+          <w:lang w:val="en-US"/>
+        </w:rPr>
+        <w:t xml:space="preserve">Integration </w:t>
+      </w:r>
+      <w:r>
+        <w:rPr>
+          <w:lang w:val="en-US"/>
+        </w:rPr>
+        <w:t>T</w:t>
+      </w:r>
+      <w:r>
+        <w:rPr>
+          <w:lang w:val="en-US"/>
+        </w:rPr>
+        <w:t>esting</w:t>
+      </w:r>
+      <w:bookmarkEnd w:id="10"/>
+    </w:p>
+    <w:p>
+      <w:pPr>
+        <w:rPr>
+          <w:lang w:val="en-US"/>
+        </w:rPr>
+      </w:pPr>
+      <w:r>
+        <w:rPr>
+          <w:lang w:val="en-US"/>
+        </w:rPr>
+        <w:t>Manual integration testing was used for</w:t>
+      </w:r>
+      <w:r>
+        <w:rPr>
+          <w:lang w:val="en-US"/>
+        </w:rPr>
+        <w:t xml:space="preserve"> test</w:t>
+      </w:r>
+      <w:r>
+        <w:rPr>
+          <w:lang w:val="en-US"/>
+        </w:rPr>
+        <w:t>ing</w:t>
+      </w:r>
+      <w:r>
+        <w:rPr>
+          <w:lang w:val="en-US"/>
+        </w:rPr>
+        <w:t xml:space="preserve"> the functionality of the whole system, as well as validating that all non-common modules can be removed without recompilation or error</w:t>
+      </w:r>
+      <w:r>
+        <w:rPr>
+          <w:lang w:val="en-US"/>
+        </w:rPr>
+        <w:t>.</w:t>
+      </w:r>
+    </w:p>
+    <w:p>
+      <w:pPr>
+        <w:rPr>
+          <w:lang w:val="en-US"/>
+        </w:rPr>
+      </w:pPr>
+      <w:r>
+        <w:rPr>
+          <w:lang w:val="en-US"/>
+        </w:rPr>
+        <w:t xml:space="preserve">To do this each module was removed </w:t>
+      </w:r>
+      <w:r>
+        <w:rPr>
+          <w:lang w:val="en-US"/>
+        </w:rPr>
+        <w:t>one at a time</w:t>
+      </w:r>
+      <w:r>
+        <w:rPr>
+          <w:lang w:val="en-US"/>
+        </w:rPr>
+        <w:t xml:space="preserve"> </w:t>
+      </w:r>
+      <w:r>
+        <w:rPr>
+          <w:lang w:val="en-US"/>
+        </w:rPr>
+        <w:t xml:space="preserve">after </w:t>
+      </w:r>
+      <w:r>
+        <w:rPr>
+          <w:lang w:val="en-US"/>
+        </w:rPr>
+        <w:t>compilation</w:t>
+      </w:r>
+      <w:r>
+        <w:rPr>
+          <w:lang w:val="en-US"/>
+        </w:rPr>
+        <w:t>, to test whether the system can run with</w:t>
+      </w:r>
+      <w:r>
+        <w:rPr>
+          <w:lang w:val="en-US"/>
+        </w:rPr>
+        <w:t xml:space="preserve">out each individual module. </w:t>
+      </w:r>
+      <w:r>
+        <w:rPr>
+          <w:lang w:val="en-US"/>
+        </w:rPr>
+        <w:t xml:space="preserve">The same individual tests were run but reversed, only keeping one module at a time to test whether </w:t>
+      </w:r>
+      <w:r>
+        <w:rPr>
+          <w:lang w:val="en-US"/>
+        </w:rPr>
+        <w:t>those modules can run in isolation without problems.</w:t>
+      </w:r>
+      <w:r>
+        <w:rPr>
+          <w:lang w:val="en-US"/>
+        </w:rPr>
+        <w:t xml:space="preserve"> The game was also tested with all modules, no modules and with the microservice for scorekeeping not running. The results of these tests can be seen in the table below.</w:t>
+      </w:r>
+    </w:p>
+    <w:tbl>
+      <w:tblPr>
+        <w:tblStyle w:val="TableGrid"/>
+        <w:tblW w:w="0" w:type="auto"/>
+        <w:tblCellMar>
+          <w:top w:w="57" w:type="dxa"/>
+          <w:bottom w:w="57" w:type="dxa"/>
+        </w:tblCellMar>
+        <w:tblLook w:val="04A0" w:firstRow="1" w:lastRow="0" w:firstColumn="1" w:lastColumn="0" w:noHBand="0" w:noVBand="1"/>
+      </w:tblPr>
+      <w:tblGrid>
+        <w:gridCol w:w="6091"/>
+        <w:gridCol w:w="2925"/>
+      </w:tblGrid>
+      <w:tr>
+        <w:tc>
+          <w:tcPr>
+            <w:tcW w:w="9016" w:type="dxa"/>
+            <w:gridSpan w:val="2"/>
+            <w:vAlign w:val="center"/>
+          </w:tcPr>
+          <w:p>
+            <w:pPr>
+              <w:rPr>
+                <w:b/>
+                <w:bCs/>
+                <w:lang w:val="en-US"/>
+              </w:rPr>
+            </w:pPr>
+            <w:r>
+              <w:rPr>
+                <w:b/>
+                <w:bCs/>
+                <w:sz w:val="28"/>
+                <w:szCs w:val="24"/>
+                <w:lang w:val="en-US"/>
+              </w:rPr>
+              <w:t>Manual m</w:t>
+            </w:r>
+            <w:r>
+              <w:rPr>
+                <w:b/>
+                <w:bCs/>
+                <w:sz w:val="28"/>
+                <w:szCs w:val="24"/>
+                <w:lang w:val="en-US"/>
+              </w:rPr>
+              <w:t>odule testing</w:t>
+            </w:r>
+          </w:p>
+        </w:tc>
+      </w:tr>
+      <w:tr>
+        <w:tc>
+          <w:tcPr>
+            <w:tcW w:w="9016" w:type="dxa"/>
+            <w:gridSpan w:val="2"/>
+            <w:vAlign w:val="center"/>
+          </w:tcPr>
+          <w:p>
+            <w:pPr>
+              <w:rPr>
+                <w:i/>
+                <w:iCs/>
+                <w:lang w:val="en-US"/>
+              </w:rPr>
+            </w:pPr>
+            <w:r>
+              <w:rPr>
+                <w:lang w:val="en-US"/>
+              </w:rPr>
+              <w:t>‘/’</w:t>
+            </w:r>
+            <w:r>
+              <w:rPr>
+                <w:i/>
+                <w:iCs/>
+                <w:lang w:val="en-US"/>
+              </w:rPr>
+              <w:t xml:space="preserve"> Denotes that a module has been removed and all other modules are </w:t>
+            </w:r>
+            <w:proofErr w:type="gramStart"/>
+            <w:r>
+              <w:rPr>
+                <w:i/>
+                <w:iCs/>
+                <w:lang w:val="en-US"/>
+              </w:rPr>
+              <w:t>present</w:t>
+            </w:r>
+            <w:proofErr w:type="gramEnd"/>
+          </w:p>
+          <w:p>
+            <w:pPr>
+              <w:rPr>
+                <w:b/>
+                <w:bCs/>
+                <w:lang w:val="en-US"/>
+              </w:rPr>
+            </w:pPr>
+            <w:r>
+              <w:rPr>
+                <w:lang w:val="en-US"/>
+              </w:rPr>
+              <w:t>‘+’</w:t>
+            </w:r>
+            <w:r>
+              <w:rPr>
+                <w:i/>
+                <w:iCs/>
+                <w:lang w:val="en-US"/>
+              </w:rPr>
+              <w:t xml:space="preserve"> Denotes that only a single module is present, and all others have been removed</w:t>
+            </w:r>
+          </w:p>
+        </w:tc>
+      </w:tr>
+      <w:tr>
+        <w:tc>
+          <w:tcPr>
+            <w:tcW w:w="6091" w:type="dxa"/>
+            <w:vAlign w:val="center"/>
+          </w:tcPr>
+          <w:p>
+            <w:pPr>
+              <w:rPr>
+                <w:b/>
+                <w:bCs/>
+                <w:lang w:val="en-US"/>
+              </w:rPr>
+            </w:pPr>
+            <w:r>
+              <w:rPr>
+                <w:b/>
+                <w:bCs/>
+                <w:lang w:val="en-US"/>
+              </w:rPr>
+              <w:t>Test configuration</w:t>
+            </w:r>
+          </w:p>
+        </w:tc>
+        <w:tc>
+          <w:tcPr>
+            <w:tcW w:w="2925" w:type="dxa"/>
+            <w:vAlign w:val="center"/>
+          </w:tcPr>
+          <w:p>
+            <w:pPr>
+              <w:rPr>
+                <w:b/>
+                <w:bCs/>
+                <w:lang w:val="en-US"/>
+              </w:rPr>
+            </w:pPr>
+            <w:r>
+              <w:rPr>
+                <w:b/>
+                <w:bCs/>
+                <w:lang w:val="en-US"/>
+              </w:rPr>
+              <w:t>Result</w:t>
+            </w:r>
+          </w:p>
+        </w:tc>
+      </w:tr>
+      <w:tr>
+        <w:tc>
+          <w:tcPr>
+            <w:tcW w:w="6091" w:type="dxa"/>
+            <w:vAlign w:val="center"/>
+          </w:tcPr>
+          <w:p>
+            <w:pPr>
+              <w:rPr>
+                <w:lang w:val="en-US"/>
+              </w:rPr>
+            </w:pPr>
+            <w:r>
+              <w:rPr>
+                <w:lang w:val="en-US"/>
+              </w:rPr>
+              <w:t xml:space="preserve">     Default</w:t>
+            </w:r>
+            <w:r>
+              <w:rPr>
+                <w:lang w:val="en-US"/>
+              </w:rPr>
+              <w:t xml:space="preserve"> (all modules present)</w:t>
+            </w:r>
+          </w:p>
+        </w:tc>
+        <w:tc>
+          <w:tcPr>
+            <w:tcW w:w="2925" w:type="dxa"/>
+            <w:vAlign w:val="center"/>
+          </w:tcPr>
+          <w:p>
+            <w:pPr>
+              <w:rPr>
+                <w:color w:val="538135" w:themeColor="accent6" w:themeShade="BF"/>
+                <w:lang w:val="en-US"/>
+              </w:rPr>
+            </w:pPr>
+            <w:r>
+              <w:rPr>
+                <w:color w:val="538135" w:themeColor="accent6" w:themeShade="BF"/>
+                <w:lang w:val="en-US"/>
+              </w:rPr>
+              <w:t>No errors</w:t>
+            </w:r>
+          </w:p>
+        </w:tc>
+      </w:tr>
+      <w:tr>
+        <w:tc>
+          <w:tcPr>
+            <w:tcW w:w="6091" w:type="dxa"/>
+            <w:vAlign w:val="center"/>
+          </w:tcPr>
+          <w:p>
+            <w:pPr>
+              <w:rPr>
+                <w:lang w:val="en-US"/>
+              </w:rPr>
+            </w:pPr>
+            <w:r>
+              <w:rPr>
+                <w:lang w:val="en-US"/>
+              </w:rPr>
+              <w:t xml:space="preserve">     / All modules</w:t>
+            </w:r>
+          </w:p>
+        </w:tc>
+        <w:tc>
+          <w:tcPr>
+            <w:tcW w:w="2925" w:type="dxa"/>
+            <w:vAlign w:val="center"/>
+          </w:tcPr>
+          <w:p>
+            <w:pPr>
+              <w:rPr>
+                <w:color w:val="538135" w:themeColor="accent6" w:themeShade="BF"/>
+                <w:lang w:val="en-US"/>
+              </w:rPr>
+            </w:pPr>
+            <w:r>
+              <w:rPr>
+                <w:color w:val="538135" w:themeColor="accent6" w:themeShade="BF"/>
+                <w:lang w:val="en-US"/>
+              </w:rPr>
+              <w:t>No errors</w:t>
+            </w:r>
+          </w:p>
+        </w:tc>
+      </w:tr>
+      <w:tr>
+        <w:tc>
+          <w:tcPr>
+            <w:tcW w:w="6091" w:type="dxa"/>
+            <w:vAlign w:val="center"/>
+          </w:tcPr>
+          <w:p>
+            <w:pPr>
+              <w:rPr>
+                <w:lang w:val="en-US"/>
+              </w:rPr>
+            </w:pPr>
+            <w:r>
+              <w:rPr>
+                <w:lang w:val="en-US"/>
+              </w:rPr>
+              <w:t xml:space="preserve">     </w:t>
+            </w:r>
+            <w:r>
+              <w:rPr>
+                <w:lang w:val="en-US"/>
+              </w:rPr>
+              <w:t>/</w:t>
+            </w:r>
+            <w:r>
+              <w:rPr>
+                <w:lang w:val="en-US"/>
+              </w:rPr>
+              <w:t xml:space="preserve"> </w:t>
+            </w:r>
+            <w:r>
+              <w:rPr>
+                <w:lang w:val="en-US"/>
+              </w:rPr>
+              <w:t>P</w:t>
+            </w:r>
+            <w:r>
+              <w:rPr>
+                <w:lang w:val="en-US"/>
+              </w:rPr>
+              <w:t>layer module</w:t>
+            </w:r>
+          </w:p>
+        </w:tc>
+        <w:tc>
+          <w:tcPr>
+            <w:tcW w:w="2925" w:type="dxa"/>
+            <w:vAlign w:val="center"/>
+          </w:tcPr>
+          <w:p>
+            <w:pPr>
+              <w:rPr>
+                <w:color w:val="538135" w:themeColor="accent6" w:themeShade="BF"/>
+                <w:lang w:val="en-US"/>
+              </w:rPr>
+            </w:pPr>
+            <w:r>
+              <w:rPr>
+                <w:color w:val="538135" w:themeColor="accent6" w:themeShade="BF"/>
+                <w:lang w:val="en-US"/>
+              </w:rPr>
+              <w:t>No errors</w:t>
+            </w:r>
+          </w:p>
+        </w:tc>
+      </w:tr>
+      <w:tr>
+        <w:tc>
+          <w:tcPr>
+            <w:tcW w:w="6091" w:type="dxa"/>
+            <w:vAlign w:val="center"/>
+          </w:tcPr>
+          <w:p>
+            <w:pPr>
+              <w:rPr>
+                <w:lang w:val="en-US"/>
+              </w:rPr>
+            </w:pPr>
+            <w:r>
+              <w:rPr>
+                <w:lang w:val="en-US"/>
+              </w:rPr>
+              <w:t xml:space="preserve">     </w:t>
+            </w:r>
+            <w:r>
+              <w:rPr>
+                <w:lang w:val="en-US"/>
+              </w:rPr>
+              <w:t>/</w:t>
+            </w:r>
+            <w:r>
+              <w:rPr>
+                <w:lang w:val="en-US"/>
+              </w:rPr>
+              <w:t xml:space="preserve"> </w:t>
+            </w:r>
+            <w:r>
+              <w:rPr>
+                <w:lang w:val="en-US"/>
+              </w:rPr>
+              <w:t>E</w:t>
+            </w:r>
+            <w:r>
+              <w:rPr>
+                <w:lang w:val="en-US"/>
+              </w:rPr>
+              <w:t>nemy module</w:t>
+            </w:r>
+          </w:p>
+        </w:tc>
+        <w:tc>
+          <w:tcPr>
+            <w:tcW w:w="2925" w:type="dxa"/>
+            <w:vAlign w:val="center"/>
+          </w:tcPr>
+          <w:p>
+            <w:pPr>
+              <w:rPr>
+                <w:color w:val="538135" w:themeColor="accent6" w:themeShade="BF"/>
+                <w:lang w:val="en-US"/>
+              </w:rPr>
+            </w:pPr>
+            <w:r>
+              <w:rPr>
+                <w:color w:val="538135" w:themeColor="accent6" w:themeShade="BF"/>
+                <w:lang w:val="en-US"/>
+              </w:rPr>
+              <w:t>No errors</w:t>
+            </w:r>
+          </w:p>
+        </w:tc>
+      </w:tr>
+      <w:tr>
+        <w:tc>
+          <w:tcPr>
+            <w:tcW w:w="6091" w:type="dxa"/>
+            <w:vAlign w:val="center"/>
+          </w:tcPr>
+          <w:p>
+            <w:pPr>
+              <w:rPr>
+                <w:lang w:val="en-US"/>
+              </w:rPr>
+            </w:pPr>
+            <w:r>
+              <w:rPr>
+                <w:lang w:val="en-US"/>
+              </w:rPr>
+              <w:t xml:space="preserve">     </w:t>
+            </w:r>
+            <w:r>
+              <w:rPr>
+                <w:lang w:val="en-US"/>
+              </w:rPr>
+              <w:t>/</w:t>
+            </w:r>
+            <w:r>
+              <w:rPr>
+                <w:lang w:val="en-US"/>
+              </w:rPr>
+              <w:t xml:space="preserve"> </w:t>
+            </w:r>
+            <w:r>
+              <w:rPr>
+                <w:lang w:val="en-US"/>
+              </w:rPr>
+              <w:t>A</w:t>
+            </w:r>
+            <w:r>
+              <w:rPr>
+                <w:lang w:val="en-US"/>
+              </w:rPr>
+              <w:t>steroid module</w:t>
+            </w:r>
+          </w:p>
+        </w:tc>
+        <w:tc>
+          <w:tcPr>
+            <w:tcW w:w="2925" w:type="dxa"/>
+            <w:vAlign w:val="center"/>
+          </w:tcPr>
+          <w:p>
+            <w:pPr>
+              <w:rPr>
+                <w:color w:val="538135" w:themeColor="accent6" w:themeShade="BF"/>
+                <w:lang w:val="en-US"/>
+              </w:rPr>
+            </w:pPr>
+            <w:r>
+              <w:rPr>
+                <w:color w:val="538135" w:themeColor="accent6" w:themeShade="BF"/>
+                <w:lang w:val="en-US"/>
+              </w:rPr>
+              <w:t>No errors</w:t>
+            </w:r>
+          </w:p>
+        </w:tc>
+      </w:tr>
+      <w:tr>
+        <w:tc>
+          <w:tcPr>
+            <w:tcW w:w="6091" w:type="dxa"/>
+            <w:vAlign w:val="center"/>
+          </w:tcPr>
+          <w:p>
+            <w:pPr>
+              <w:rPr>
+                <w:lang w:val="en-US"/>
+              </w:rPr>
+            </w:pPr>
+            <w:r>
+              <w:rPr>
+                <w:lang w:val="en-US"/>
+              </w:rPr>
+              <w:t xml:space="preserve">     </w:t>
+            </w:r>
+            <w:r>
+              <w:rPr>
+                <w:lang w:val="en-US"/>
+              </w:rPr>
+              <w:t>/</w:t>
+            </w:r>
+            <w:r>
+              <w:rPr>
+                <w:lang w:val="en-US"/>
+              </w:rPr>
+              <w:t xml:space="preserve"> </w:t>
+            </w:r>
+            <w:r>
+              <w:rPr>
+                <w:lang w:val="en-US"/>
+              </w:rPr>
+              <w:t>C</w:t>
+            </w:r>
+            <w:r>
+              <w:rPr>
+                <w:lang w:val="en-US"/>
+              </w:rPr>
+              <w:t>ollision module</w:t>
+            </w:r>
+          </w:p>
+        </w:tc>
+        <w:tc>
+          <w:tcPr>
+            <w:tcW w:w="2925" w:type="dxa"/>
+            <w:vAlign w:val="center"/>
+          </w:tcPr>
+          <w:p>
+            <w:pPr>
+              <w:rPr>
+                <w:color w:val="538135" w:themeColor="accent6" w:themeShade="BF"/>
+                <w:lang w:val="en-US"/>
+              </w:rPr>
+            </w:pPr>
+            <w:r>
+              <w:rPr>
+                <w:color w:val="538135" w:themeColor="accent6" w:themeShade="BF"/>
+                <w:lang w:val="en-US"/>
+              </w:rPr>
+              <w:t>No err</w:t>
+            </w:r>
+            <w:r>
+              <w:rPr>
+                <w:color w:val="538135" w:themeColor="accent6" w:themeShade="BF"/>
+                <w:lang w:val="en-US"/>
+              </w:rPr>
+              <w:t>ors</w:t>
+            </w:r>
+          </w:p>
+        </w:tc>
+      </w:tr>
+      <w:tr>
+        <w:tc>
+          <w:tcPr>
+            <w:tcW w:w="6091" w:type="dxa"/>
+            <w:vAlign w:val="center"/>
+          </w:tcPr>
+          <w:p>
+            <w:pPr>
+              <w:rPr>
+                <w:lang w:val="en-US"/>
+              </w:rPr>
+            </w:pPr>
+            <w:r>
+              <w:rPr>
+                <w:lang w:val="en-US"/>
+              </w:rPr>
+              <w:t xml:space="preserve">     </w:t>
+            </w:r>
+            <w:r>
+              <w:rPr>
+                <w:lang w:val="en-US"/>
+              </w:rPr>
+              <w:t>/</w:t>
+            </w:r>
+            <w:r>
+              <w:rPr>
+                <w:lang w:val="en-US"/>
+              </w:rPr>
+              <w:t xml:space="preserve"> </w:t>
+            </w:r>
+            <w:r>
+              <w:rPr>
+                <w:lang w:val="en-US"/>
+              </w:rPr>
+              <w:t>B</w:t>
+            </w:r>
+            <w:r>
+              <w:rPr>
+                <w:lang w:val="en-US"/>
+              </w:rPr>
+              <w:t>ullet module</w:t>
+            </w:r>
+          </w:p>
+        </w:tc>
+        <w:tc>
+          <w:tcPr>
+            <w:tcW w:w="2925" w:type="dxa"/>
+            <w:vAlign w:val="center"/>
+          </w:tcPr>
+          <w:p>
+            <w:pPr>
+              <w:rPr>
+                <w:color w:val="538135" w:themeColor="accent6" w:themeShade="BF"/>
+                <w:lang w:val="en-US"/>
+              </w:rPr>
+            </w:pPr>
+            <w:r>
+              <w:rPr>
+                <w:color w:val="538135" w:themeColor="accent6" w:themeShade="BF"/>
+                <w:lang w:val="en-US"/>
+              </w:rPr>
+              <w:t>No errors</w:t>
+            </w:r>
+          </w:p>
+        </w:tc>
+      </w:tr>
+      <w:tr>
+        <w:tc>
+          <w:tcPr>
+            <w:tcW w:w="6091" w:type="dxa"/>
+            <w:vAlign w:val="center"/>
+          </w:tcPr>
+          <w:p>
+            <w:pPr>
+              <w:rPr>
+                <w:lang w:val="en-US"/>
+              </w:rPr>
+            </w:pPr>
+            <w:r>
+              <w:rPr>
+                <w:lang w:val="en-US"/>
+              </w:rPr>
+              <w:t xml:space="preserve">     </w:t>
+            </w:r>
+            <w:r>
+              <w:rPr>
+                <w:lang w:val="en-US"/>
+              </w:rPr>
+              <w:t>+</w:t>
+            </w:r>
+            <w:r>
+              <w:rPr>
+                <w:lang w:val="en-US"/>
+              </w:rPr>
+              <w:t xml:space="preserve"> </w:t>
+            </w:r>
+            <w:r>
+              <w:rPr>
+                <w:lang w:val="en-US"/>
+              </w:rPr>
+              <w:t>P</w:t>
+            </w:r>
+            <w:r>
+              <w:rPr>
+                <w:lang w:val="en-US"/>
+              </w:rPr>
+              <w:t>layer module</w:t>
+            </w:r>
+          </w:p>
+        </w:tc>
+        <w:tc>
+          <w:tcPr>
+            <w:tcW w:w="2925" w:type="dxa"/>
+            <w:vAlign w:val="center"/>
+          </w:tcPr>
+          <w:p>
+            <w:pPr>
+              <w:rPr>
+                <w:color w:val="538135" w:themeColor="accent6" w:themeShade="BF"/>
+                <w:lang w:val="en-US"/>
+              </w:rPr>
+            </w:pPr>
+            <w:r>
+              <w:rPr>
+                <w:color w:val="538135" w:themeColor="accent6" w:themeShade="BF"/>
+                <w:lang w:val="en-US"/>
+              </w:rPr>
+              <w:t>No errors</w:t>
+            </w:r>
+          </w:p>
+        </w:tc>
+      </w:tr>
+      <w:tr>
+        <w:tc>
+          <w:tcPr>
+            <w:tcW w:w="6091" w:type="dxa"/>
+            <w:vAlign w:val="center"/>
+          </w:tcPr>
+          <w:p>
+            <w:pPr>
+              <w:rPr>
+                <w:lang w:val="en-US"/>
+              </w:rPr>
+            </w:pPr>
+            <w:r>
+              <w:rPr>
+                <w:lang w:val="en-US"/>
+              </w:rPr>
+              <w:lastRenderedPageBreak/>
+              <w:t xml:space="preserve">     </w:t>
+            </w:r>
+            <w:r>
+              <w:rPr>
+                <w:lang w:val="en-US"/>
+              </w:rPr>
+              <w:t>+</w:t>
+            </w:r>
+            <w:r>
+              <w:rPr>
+                <w:lang w:val="en-US"/>
+              </w:rPr>
+              <w:t xml:space="preserve"> </w:t>
+            </w:r>
+            <w:r>
+              <w:rPr>
+                <w:lang w:val="en-US"/>
+              </w:rPr>
+              <w:t>E</w:t>
+            </w:r>
+            <w:r>
+              <w:rPr>
+                <w:lang w:val="en-US"/>
+              </w:rPr>
+              <w:t>nemy module</w:t>
+            </w:r>
+          </w:p>
+        </w:tc>
+        <w:tc>
+          <w:tcPr>
+            <w:tcW w:w="2925" w:type="dxa"/>
+            <w:vAlign w:val="center"/>
+          </w:tcPr>
+          <w:p>
+            <w:pPr>
+              <w:rPr>
+                <w:color w:val="538135" w:themeColor="accent6" w:themeShade="BF"/>
+                <w:lang w:val="en-US"/>
+              </w:rPr>
+            </w:pPr>
+            <w:r>
+              <w:rPr>
+                <w:color w:val="538135" w:themeColor="accent6" w:themeShade="BF"/>
+                <w:lang w:val="en-US"/>
+              </w:rPr>
+              <w:t>No errors</w:t>
+            </w:r>
+          </w:p>
+        </w:tc>
+      </w:tr>
+      <w:tr>
+        <w:tc>
+          <w:tcPr>
+            <w:tcW w:w="6091" w:type="dxa"/>
+            <w:vAlign w:val="center"/>
+          </w:tcPr>
+          <w:p>
+            <w:pPr>
+              <w:rPr>
+                <w:lang w:val="en-US"/>
+              </w:rPr>
+            </w:pPr>
+            <w:r>
+              <w:rPr>
+                <w:lang w:val="en-US"/>
+              </w:rPr>
+              <w:t xml:space="preserve">     </w:t>
+            </w:r>
+            <w:r>
+              <w:rPr>
+                <w:lang w:val="en-US"/>
+              </w:rPr>
+              <w:t>+</w:t>
+            </w:r>
+            <w:r>
+              <w:rPr>
+                <w:lang w:val="en-US"/>
+              </w:rPr>
+              <w:t xml:space="preserve"> </w:t>
+            </w:r>
+            <w:r>
+              <w:rPr>
+                <w:lang w:val="en-US"/>
+              </w:rPr>
+              <w:t>A</w:t>
+            </w:r>
+            <w:r>
+              <w:rPr>
+                <w:lang w:val="en-US"/>
+              </w:rPr>
+              <w:t>steroid module</w:t>
+            </w:r>
+          </w:p>
+        </w:tc>
+        <w:tc>
+          <w:tcPr>
+            <w:tcW w:w="2925" w:type="dxa"/>
+            <w:vAlign w:val="center"/>
+          </w:tcPr>
+          <w:p>
+            <w:pPr>
+              <w:rPr>
+                <w:color w:val="538135" w:themeColor="accent6" w:themeShade="BF"/>
+                <w:lang w:val="en-US"/>
+              </w:rPr>
+            </w:pPr>
+            <w:r>
+              <w:rPr>
+                <w:color w:val="538135" w:themeColor="accent6" w:themeShade="BF"/>
+                <w:lang w:val="en-US"/>
+              </w:rPr>
+              <w:t>No errors</w:t>
+            </w:r>
+          </w:p>
+        </w:tc>
+      </w:tr>
+      <w:tr>
+        <w:tc>
+          <w:tcPr>
+            <w:tcW w:w="6091" w:type="dxa"/>
+            <w:vAlign w:val="center"/>
+          </w:tcPr>
+          <w:p>
+            <w:pPr>
+              <w:rPr>
+                <w:lang w:val="en-US"/>
+              </w:rPr>
+            </w:pPr>
+            <w:r>
+              <w:rPr>
+                <w:lang w:val="en-US"/>
+              </w:rPr>
+              <w:t xml:space="preserve">     </w:t>
+            </w:r>
+            <w:r>
+              <w:rPr>
+                <w:lang w:val="en-US"/>
+              </w:rPr>
+              <w:t>+</w:t>
+            </w:r>
+            <w:r>
+              <w:rPr>
+                <w:lang w:val="en-US"/>
+              </w:rPr>
+              <w:t xml:space="preserve"> </w:t>
+            </w:r>
+            <w:r>
+              <w:rPr>
+                <w:lang w:val="en-US"/>
+              </w:rPr>
+              <w:t>C</w:t>
+            </w:r>
+            <w:r>
+              <w:rPr>
+                <w:lang w:val="en-US"/>
+              </w:rPr>
+              <w:t>ollision module</w:t>
+            </w:r>
+          </w:p>
+        </w:tc>
+        <w:tc>
+          <w:tcPr>
+            <w:tcW w:w="2925" w:type="dxa"/>
+            <w:vAlign w:val="center"/>
+          </w:tcPr>
+          <w:p>
+            <w:pPr>
+              <w:rPr>
+                <w:color w:val="538135" w:themeColor="accent6" w:themeShade="BF"/>
+                <w:lang w:val="en-US"/>
+              </w:rPr>
+            </w:pPr>
+            <w:r>
+              <w:rPr>
+                <w:color w:val="538135" w:themeColor="accent6" w:themeShade="BF"/>
+                <w:lang w:val="en-US"/>
+              </w:rPr>
+              <w:t>No errors</w:t>
+            </w:r>
+          </w:p>
+        </w:tc>
+      </w:tr>
+      <w:tr>
+        <w:tc>
+          <w:tcPr>
+            <w:tcW w:w="6091" w:type="dxa"/>
+            <w:vAlign w:val="center"/>
+          </w:tcPr>
+          <w:p>
+            <w:pPr>
+              <w:rPr>
+                <w:lang w:val="en-US"/>
+              </w:rPr>
+            </w:pPr>
+            <w:r>
+              <w:rPr>
+                <w:lang w:val="en-US"/>
+              </w:rPr>
+              <w:t xml:space="preserve">     </w:t>
+            </w:r>
+            <w:r>
+              <w:rPr>
+                <w:lang w:val="en-US"/>
+              </w:rPr>
+              <w:t>+</w:t>
+            </w:r>
+            <w:r>
+              <w:rPr>
+                <w:lang w:val="en-US"/>
+              </w:rPr>
+              <w:t xml:space="preserve"> </w:t>
+            </w:r>
+            <w:r>
+              <w:rPr>
+                <w:lang w:val="en-US"/>
+              </w:rPr>
+              <w:t>B</w:t>
+            </w:r>
+            <w:r>
+              <w:rPr>
+                <w:lang w:val="en-US"/>
+              </w:rPr>
+              <w:t>ullet module</w:t>
+            </w:r>
+          </w:p>
+        </w:tc>
+        <w:tc>
+          <w:tcPr>
+            <w:tcW w:w="2925" w:type="dxa"/>
+            <w:vAlign w:val="center"/>
+          </w:tcPr>
+          <w:p>
+            <w:pPr>
+              <w:rPr>
+                <w:color w:val="538135" w:themeColor="accent6" w:themeShade="BF"/>
+                <w:lang w:val="en-US"/>
+              </w:rPr>
+            </w:pPr>
+            <w:r>
+              <w:rPr>
+                <w:color w:val="538135" w:themeColor="accent6" w:themeShade="BF"/>
+                <w:lang w:val="en-US"/>
+              </w:rPr>
+              <w:t>No errors</w:t>
+            </w:r>
+          </w:p>
+        </w:tc>
+      </w:tr>
+      <w:tr>
+        <w:tc>
+          <w:tcPr>
+            <w:tcW w:w="6091" w:type="dxa"/>
+            <w:vAlign w:val="center"/>
+          </w:tcPr>
+          <w:p>
+            <w:pPr>
+              <w:rPr>
+                <w:lang w:val="en-US"/>
+              </w:rPr>
+            </w:pPr>
+            <w:r>
+              <w:rPr>
+                <w:lang w:val="en-US"/>
+              </w:rPr>
+              <w:t xml:space="preserve">     Microservice not running</w:t>
+            </w:r>
+          </w:p>
+        </w:tc>
+        <w:tc>
+          <w:tcPr>
+            <w:tcW w:w="2925" w:type="dxa"/>
+            <w:vAlign w:val="center"/>
+          </w:tcPr>
+          <w:p>
+            <w:pPr>
+              <w:rPr>
+                <w:color w:val="538135" w:themeColor="accent6" w:themeShade="BF"/>
+                <w:lang w:val="en-US"/>
+              </w:rPr>
+            </w:pPr>
+            <w:r>
+              <w:rPr>
+                <w:color w:val="538135" w:themeColor="accent6" w:themeShade="BF"/>
+                <w:lang w:val="en-US"/>
+              </w:rPr>
+              <w:t>No errors</w:t>
+            </w:r>
+          </w:p>
+        </w:tc>
+      </w:tr>
+    </w:tbl>
+    <w:p>
+      <w:pPr>
+        <w:rPr>
+          <w:lang w:val="en-US"/>
+        </w:rPr>
+      </w:pPr>
+    </w:p>
+    <w:p>
+      <w:pPr>
+        <w:rPr>
+          <w:lang w:val="en-US"/>
+        </w:rPr>
+      </w:pPr>
+      <w:r>
+        <w:rPr>
+          <w:lang w:val="en-US"/>
+        </w:rPr>
+        <w:t>This manual method of testing is tedious and inefficient and should not be conducted in this manner in projects larger than this. Instead, the integration testing should be done programmatically with an automated test system akin to the previously mentioned unit test.</w:t>
+      </w:r>
+    </w:p>
+    <w:p>
+      <w:pPr>
+        <w:rPr>
+          <w:lang w:val="en-US"/>
+        </w:rPr>
+      </w:pPr>
+    </w:p>
+    <w:p>
+      <w:pPr>
+        <w:pStyle w:val="Heading2"/>
+        <w:rPr>
+          <w:lang w:val="en-US"/>
+        </w:rPr>
+      </w:pPr>
+      <w:r>
+        <w:rPr>
+          <w:lang w:val="en-US"/>
+        </w:rPr>
+        <w:t>Portability Testing</w:t>
+      </w:r>
+    </w:p>
+    <w:p>
+      <w:pPr>
+        <w:rPr>
+          <w:lang w:val="en-US"/>
+        </w:rPr>
+      </w:pPr>
+      <w:r>
+        <w:rPr>
+          <w:lang w:val="en-US"/>
+        </w:rPr>
+        <w:t>To test the portability quality attribute, described in the non-functional requirements, manual testing was used on multiple computers. !!!TEST THIS</w:t>
+      </w:r>
       <w:r>
         <w:rPr>
           <w:lang w:val="en-US"/>
@@ -3516,7 +5317,7 @@
           <w:lang w:val="en-US"/>
         </w:rPr>
       </w:pPr>
-      <w:bookmarkStart w:id="7" w:name="_Toc163746901"/>
+      <w:bookmarkStart w:id="11" w:name="_Toc164857247"/>
       <w:r>
         <w:rPr>
           <w:lang w:val="en-US"/>
@@ -3524,7 +5325,7 @@
         <w:lastRenderedPageBreak/>
         <w:t>Discussion</w:t>
       </w:r>
-      <w:bookmarkEnd w:id="7"/>
+      <w:bookmarkEnd w:id="11"/>
     </w:p>
     <w:p>
       <w:pPr>
@@ -3535,12 +5336,14 @@
           <w:rFonts w:ascii="Segoe UI" w:hAnsi="Segoe UI" w:cs="Segoe UI"/>
           <w:sz w:val="18"/>
           <w:szCs w:val="18"/>
+          <w:highlight w:val="green"/>
         </w:rPr>
       </w:pPr>
       <w:r>
         <w:rPr>
           <w:rStyle w:val="normaltextrun"/>
           <w:rFonts w:ascii="Calibri" w:hAnsi="Calibri" w:cs="Calibri"/>
+          <w:highlight w:val="green"/>
           <w:lang w:val="en-US"/>
         </w:rPr>
         <w:t>Discuss how well the game solved the identified essential problems (module updates etc.). </w:t>
@@ -3549,6 +5352,7 @@
         <w:rPr>
           <w:rStyle w:val="eop"/>
           <w:rFonts w:ascii="Calibri" w:hAnsi="Calibri" w:cs="Calibri"/>
+          <w:highlight w:val="green"/>
         </w:rPr>
         <w:t> </w:t>
       </w:r>
@@ -3568,6 +5372,7 @@
         <w:rPr>
           <w:rStyle w:val="normaltextrun"/>
           <w:rFonts w:ascii="Calibri" w:hAnsi="Calibri" w:cs="Calibri"/>
+          <w:highlight w:val="green"/>
           <w:lang w:val="en-US"/>
         </w:rPr>
         <w:t>To which extent did your design meet the requirements?</w:t>
@@ -3597,7 +5402,7 @@
       <w:pPr>
         <w:pStyle w:val="Heading1"/>
       </w:pPr>
-      <w:bookmarkStart w:id="8" w:name="_Toc163746902"/>
+      <w:bookmarkStart w:id="12" w:name="_Toc164857248"/>
       <w:r>
         <w:rPr>
           <w:lang w:val="en-US"/>
@@ -3605,7 +5410,7 @@
         <w:lastRenderedPageBreak/>
         <w:t>Conclusion</w:t>
       </w:r>
-      <w:bookmarkEnd w:id="8"/>
+      <w:bookmarkEnd w:id="12"/>
     </w:p>
     <w:p>
       <w:pPr>
@@ -3616,12 +5421,14 @@
           <w:rFonts w:ascii="Segoe UI" w:hAnsi="Segoe UI" w:cs="Segoe UI"/>
           <w:sz w:val="18"/>
           <w:szCs w:val="18"/>
+          <w:highlight w:val="green"/>
         </w:rPr>
       </w:pPr>
       <w:r>
         <w:rPr>
           <w:rStyle w:val="normaltextrun"/>
           <w:rFonts w:ascii="Calibri" w:hAnsi="Calibri" w:cs="Calibri"/>
+          <w:highlight w:val="green"/>
           <w:lang w:val="en-US"/>
         </w:rPr>
         <w:t>First summarize the report. </w:t>
@@ -3630,6 +5437,7 @@
         <w:rPr>
           <w:rStyle w:val="eop"/>
           <w:rFonts w:ascii="Calibri" w:hAnsi="Calibri" w:cs="Calibri"/>
+          <w:highlight w:val="green"/>
         </w:rPr>
         <w:t> </w:t>
       </w:r>
@@ -3643,12 +5451,14 @@
           <w:rFonts w:ascii="Segoe UI" w:hAnsi="Segoe UI" w:cs="Segoe UI"/>
           <w:sz w:val="18"/>
           <w:szCs w:val="18"/>
+          <w:highlight w:val="green"/>
         </w:rPr>
       </w:pPr>
       <w:r>
         <w:rPr>
           <w:rStyle w:val="normaltextrun"/>
           <w:rFonts w:ascii="Calibri" w:hAnsi="Calibri" w:cs="Calibri"/>
+          <w:highlight w:val="green"/>
           <w:lang w:val="en-US"/>
         </w:rPr>
         <w:t>Remember that you are summarizing the report for a reader that has read the introduction and the body of the report already and has a strong sense of key concepts and applied technologies. </w:t>
@@ -3657,6 +5467,7 @@
         <w:rPr>
           <w:rStyle w:val="eop"/>
           <w:rFonts w:ascii="Calibri" w:hAnsi="Calibri" w:cs="Calibri"/>
+          <w:highlight w:val="green"/>
         </w:rPr>
         <w:t> </w:t>
       </w:r>
@@ -3670,12 +5481,14 @@
           <w:rFonts w:ascii="Segoe UI" w:hAnsi="Segoe UI" w:cs="Segoe UI"/>
           <w:sz w:val="18"/>
           <w:szCs w:val="18"/>
+          <w:highlight w:val="green"/>
         </w:rPr>
       </w:pPr>
       <w:r>
         <w:rPr>
           <w:rStyle w:val="normaltextrun"/>
           <w:rFonts w:ascii="Calibri" w:hAnsi="Calibri" w:cs="Calibri"/>
+          <w:highlight w:val="green"/>
           <w:lang w:val="en-US"/>
         </w:rPr>
         <w:t>Explain the potential impacts of your system in relation to the main issue.</w:t>
@@ -3684,6 +5497,7 @@
         <w:rPr>
           <w:rStyle w:val="eop"/>
           <w:rFonts w:ascii="Calibri" w:hAnsi="Calibri" w:cs="Calibri"/>
+          <w:highlight w:val="green"/>
         </w:rPr>
         <w:t> </w:t>
       </w:r>
@@ -3697,12 +5511,14 @@
           <w:rFonts w:ascii="Segoe UI" w:hAnsi="Segoe UI" w:cs="Segoe UI"/>
           <w:sz w:val="18"/>
           <w:szCs w:val="18"/>
+          <w:highlight w:val="green"/>
         </w:rPr>
       </w:pPr>
       <w:r>
         <w:rPr>
           <w:rStyle w:val="normaltextrun"/>
           <w:rFonts w:ascii="Calibri" w:hAnsi="Calibri" w:cs="Calibri"/>
+          <w:highlight w:val="green"/>
           <w:lang w:val="en-US"/>
         </w:rPr>
         <w:t>Direct future work directions related to the main issue. </w:t>
@@ -3711,6 +5527,7 @@
         <w:rPr>
           <w:rStyle w:val="eop"/>
           <w:rFonts w:ascii="Calibri" w:hAnsi="Calibri" w:cs="Calibri"/>
+          <w:highlight w:val="green"/>
         </w:rPr>
         <w:t> </w:t>
       </w:r>
@@ -3730,6 +5547,7 @@
         <w:rPr>
           <w:rStyle w:val="normaltextrun"/>
           <w:rFonts w:ascii="Calibri" w:hAnsi="Calibri" w:cs="Calibri"/>
+          <w:highlight w:val="green"/>
           <w:lang w:val="en-US"/>
         </w:rPr>
         <w:t>However, this should not be seen as an opportunity to develop new ideas in significant detail and should be clearly linked to the work described in your report.</w:t>
@@ -3748,7 +5566,7 @@
           <w:lang w:val="en-US"/>
         </w:rPr>
       </w:pPr>
-      <w:bookmarkStart w:id="9" w:name="_Toc163746903"/>
+      <w:bookmarkStart w:id="13" w:name="_Toc164857249"/>
       <w:r>
         <w:rPr>
           <w:lang w:val="en-US"/>
@@ -3756,7 +5574,7 @@
         <w:lastRenderedPageBreak/>
         <w:t>References</w:t>
       </w:r>
-      <w:bookmarkEnd w:id="9"/>
+      <w:bookmarkEnd w:id="13"/>
     </w:p>
     <w:sectPr>
       <w:footerReference w:type="default" r:id="rId11"/>
@@ -4765,6 +6583,118 @@
     </w:lvl>
   </w:abstractNum>
   <w:abstractNum w:abstractNumId="8" w15:restartNumberingAfterBreak="0">
+    <w:nsid w:val="2DC92D98"/>
+    <w:multiLevelType w:val="hybridMultilevel"/>
+    <w:tmpl w:val="F50C690E"/>
+    <w:lvl w:ilvl="0" w:tplc="00FE83DC">
+      <w:numFmt w:val="bullet"/>
+      <w:lvlText w:val="-"/>
+      <w:lvlJc w:val="left"/>
+      <w:pPr>
+        <w:ind w:left="720" w:hanging="360"/>
+      </w:pPr>
+      <w:rPr>
+        <w:rFonts w:ascii="Bierstadt" w:eastAsiaTheme="minorHAnsi" w:hAnsi="Bierstadt" w:cstheme="minorBidi" w:hint="default"/>
+      </w:rPr>
+    </w:lvl>
+    <w:lvl w:ilvl="1" w:tplc="20000003" w:tentative="1">
+      <w:start w:val="1"/>
+      <w:numFmt w:val="bullet"/>
+      <w:lvlText w:val="o"/>
+      <w:lvlJc w:val="left"/>
+      <w:pPr>
+        <w:ind w:left="1440" w:hanging="360"/>
+      </w:pPr>
+      <w:rPr>
+        <w:rFonts w:ascii="Courier New" w:hAnsi="Courier New" w:cs="Courier New" w:hint="default"/>
+      </w:rPr>
+    </w:lvl>
+    <w:lvl w:ilvl="2" w:tplc="20000005" w:tentative="1">
+      <w:start w:val="1"/>
+      <w:numFmt w:val="bullet"/>
+      <w:lvlText w:val=""/>
+      <w:lvlJc w:val="left"/>
+      <w:pPr>
+        <w:ind w:left="2160" w:hanging="360"/>
+      </w:pPr>
+      <w:rPr>
+        <w:rFonts w:ascii="Wingdings" w:hAnsi="Wingdings" w:hint="default"/>
+      </w:rPr>
+    </w:lvl>
+    <w:lvl w:ilvl="3" w:tplc="20000001" w:tentative="1">
+      <w:start w:val="1"/>
+      <w:numFmt w:val="bullet"/>
+      <w:lvlText w:val=""/>
+      <w:lvlJc w:val="left"/>
+      <w:pPr>
+        <w:ind w:left="2880" w:hanging="360"/>
+      </w:pPr>
+      <w:rPr>
+        <w:rFonts w:ascii="Symbol" w:hAnsi="Symbol" w:hint="default"/>
+      </w:rPr>
+    </w:lvl>
+    <w:lvl w:ilvl="4" w:tplc="20000003" w:tentative="1">
+      <w:start w:val="1"/>
+      <w:numFmt w:val="bullet"/>
+      <w:lvlText w:val="o"/>
+      <w:lvlJc w:val="left"/>
+      <w:pPr>
+        <w:ind w:left="3600" w:hanging="360"/>
+      </w:pPr>
+      <w:rPr>
+        <w:rFonts w:ascii="Courier New" w:hAnsi="Courier New" w:cs="Courier New" w:hint="default"/>
+      </w:rPr>
+    </w:lvl>
+    <w:lvl w:ilvl="5" w:tplc="20000005" w:tentative="1">
+      <w:start w:val="1"/>
+      <w:numFmt w:val="bullet"/>
+      <w:lvlText w:val=""/>
+      <w:lvlJc w:val="left"/>
+      <w:pPr>
+        <w:ind w:left="4320" w:hanging="360"/>
+      </w:pPr>
+      <w:rPr>
+        <w:rFonts w:ascii="Wingdings" w:hAnsi="Wingdings" w:hint="default"/>
+      </w:rPr>
+    </w:lvl>
+    <w:lvl w:ilvl="6" w:tplc="20000001" w:tentative="1">
+      <w:start w:val="1"/>
+      <w:numFmt w:val="bullet"/>
+      <w:lvlText w:val=""/>
+      <w:lvlJc w:val="left"/>
+      <w:pPr>
+        <w:ind w:left="5040" w:hanging="360"/>
+      </w:pPr>
+      <w:rPr>
+        <w:rFonts w:ascii="Symbol" w:hAnsi="Symbol" w:hint="default"/>
+      </w:rPr>
+    </w:lvl>
+    <w:lvl w:ilvl="7" w:tplc="20000003" w:tentative="1">
+      <w:start w:val="1"/>
+      <w:numFmt w:val="bullet"/>
+      <w:lvlText w:val="o"/>
+      <w:lvlJc w:val="left"/>
+      <w:pPr>
+        <w:ind w:left="5760" w:hanging="360"/>
+      </w:pPr>
+      <w:rPr>
+        <w:rFonts w:ascii="Courier New" w:hAnsi="Courier New" w:cs="Courier New" w:hint="default"/>
+      </w:rPr>
+    </w:lvl>
+    <w:lvl w:ilvl="8" w:tplc="20000005" w:tentative="1">
+      <w:start w:val="1"/>
+      <w:numFmt w:val="bullet"/>
+      <w:lvlText w:val=""/>
+      <w:lvlJc w:val="left"/>
+      <w:pPr>
+        <w:ind w:left="6480" w:hanging="360"/>
+      </w:pPr>
+      <w:rPr>
+        <w:rFonts w:ascii="Wingdings" w:hAnsi="Wingdings" w:hint="default"/>
+      </w:rPr>
+    </w:lvl>
+  </w:abstractNum>
+  <w:abstractNum w:abstractNumId="9" w15:restartNumberingAfterBreak="0">
     <w:nsid w:val="32BC203B"/>
     <w:multiLevelType w:val="hybridMultilevel"/>
     <w:tmpl w:val="F028E3DE"/>
@@ -4876,7 +6806,7 @@
       </w:rPr>
     </w:lvl>
   </w:abstractNum>
-  <w:abstractNum w:abstractNumId="9" w15:restartNumberingAfterBreak="0">
+  <w:abstractNum w:abstractNumId="10" w15:restartNumberingAfterBreak="0">
     <w:nsid w:val="41036487"/>
     <w:multiLevelType w:val="hybridMultilevel"/>
     <w:tmpl w:val="80D4C966"/>
@@ -4989,7 +6919,119 @@
       </w:rPr>
     </w:lvl>
   </w:abstractNum>
-  <w:abstractNum w:abstractNumId="10" w15:restartNumberingAfterBreak="0">
+  <w:abstractNum w:abstractNumId="11" w15:restartNumberingAfterBreak="0">
+    <w:nsid w:val="44594824"/>
+    <w:multiLevelType w:val="hybridMultilevel"/>
+    <w:tmpl w:val="221AAF1C"/>
+    <w:lvl w:ilvl="0" w:tplc="657242E0">
+      <w:numFmt w:val="bullet"/>
+      <w:lvlText w:val="-"/>
+      <w:lvlJc w:val="left"/>
+      <w:pPr>
+        <w:ind w:left="720" w:hanging="360"/>
+      </w:pPr>
+      <w:rPr>
+        <w:rFonts w:ascii="Bierstadt" w:eastAsiaTheme="minorHAnsi" w:hAnsi="Bierstadt" w:cstheme="minorBidi" w:hint="default"/>
+      </w:rPr>
+    </w:lvl>
+    <w:lvl w:ilvl="1" w:tplc="20000003" w:tentative="1">
+      <w:start w:val="1"/>
+      <w:numFmt w:val="bullet"/>
+      <w:lvlText w:val="o"/>
+      <w:lvlJc w:val="left"/>
+      <w:pPr>
+        <w:ind w:left="1440" w:hanging="360"/>
+      </w:pPr>
+      <w:rPr>
+        <w:rFonts w:ascii="Courier New" w:hAnsi="Courier New" w:cs="Courier New" w:hint="default"/>
+      </w:rPr>
+    </w:lvl>
+    <w:lvl w:ilvl="2" w:tplc="20000005" w:tentative="1">
+      <w:start w:val="1"/>
+      <w:numFmt w:val="bullet"/>
+      <w:lvlText w:val=""/>
+      <w:lvlJc w:val="left"/>
+      <w:pPr>
+        <w:ind w:left="2160" w:hanging="360"/>
+      </w:pPr>
+      <w:rPr>
+        <w:rFonts w:ascii="Wingdings" w:hAnsi="Wingdings" w:hint="default"/>
+      </w:rPr>
+    </w:lvl>
+    <w:lvl w:ilvl="3" w:tplc="20000001" w:tentative="1">
+      <w:start w:val="1"/>
+      <w:numFmt w:val="bullet"/>
+      <w:lvlText w:val=""/>
+      <w:lvlJc w:val="left"/>
+      <w:pPr>
+        <w:ind w:left="2880" w:hanging="360"/>
+      </w:pPr>
+      <w:rPr>
+        <w:rFonts w:ascii="Symbol" w:hAnsi="Symbol" w:hint="default"/>
+      </w:rPr>
+    </w:lvl>
+    <w:lvl w:ilvl="4" w:tplc="20000003" w:tentative="1">
+      <w:start w:val="1"/>
+      <w:numFmt w:val="bullet"/>
+      <w:lvlText w:val="o"/>
+      <w:lvlJc w:val="left"/>
+      <w:pPr>
+        <w:ind w:left="3600" w:hanging="360"/>
+      </w:pPr>
+      <w:rPr>
+        <w:rFonts w:ascii="Courier New" w:hAnsi="Courier New" w:cs="Courier New" w:hint="default"/>
+      </w:rPr>
+    </w:lvl>
+    <w:lvl w:ilvl="5" w:tplc="20000005" w:tentative="1">
+      <w:start w:val="1"/>
+      <w:numFmt w:val="bullet"/>
+      <w:lvlText w:val=""/>
+      <w:lvlJc w:val="left"/>
+      <w:pPr>
+        <w:ind w:left="4320" w:hanging="360"/>
+      </w:pPr>
+      <w:rPr>
+        <w:rFonts w:ascii="Wingdings" w:hAnsi="Wingdings" w:hint="default"/>
+      </w:rPr>
+    </w:lvl>
+    <w:lvl w:ilvl="6" w:tplc="20000001" w:tentative="1">
+      <w:start w:val="1"/>
+      <w:numFmt w:val="bullet"/>
+      <w:lvlText w:val=""/>
+      <w:lvlJc w:val="left"/>
+      <w:pPr>
+        <w:ind w:left="5040" w:hanging="360"/>
+      </w:pPr>
+      <w:rPr>
+        <w:rFonts w:ascii="Symbol" w:hAnsi="Symbol" w:hint="default"/>
+      </w:rPr>
+    </w:lvl>
+    <w:lvl w:ilvl="7" w:tplc="20000003" w:tentative="1">
+      <w:start w:val="1"/>
+      <w:numFmt w:val="bullet"/>
+      <w:lvlText w:val="o"/>
+      <w:lvlJc w:val="left"/>
+      <w:pPr>
+        <w:ind w:left="5760" w:hanging="360"/>
+      </w:pPr>
+      <w:rPr>
+        <w:rFonts w:ascii="Courier New" w:hAnsi="Courier New" w:cs="Courier New" w:hint="default"/>
+      </w:rPr>
+    </w:lvl>
+    <w:lvl w:ilvl="8" w:tplc="20000005" w:tentative="1">
+      <w:start w:val="1"/>
+      <w:numFmt w:val="bullet"/>
+      <w:lvlText w:val=""/>
+      <w:lvlJc w:val="left"/>
+      <w:pPr>
+        <w:ind w:left="6480" w:hanging="360"/>
+      </w:pPr>
+      <w:rPr>
+        <w:rFonts w:ascii="Wingdings" w:hAnsi="Wingdings" w:hint="default"/>
+      </w:rPr>
+    </w:lvl>
+  </w:abstractNum>
+  <w:abstractNum w:abstractNumId="12" w15:restartNumberingAfterBreak="0">
     <w:nsid w:val="464A434A"/>
     <w:multiLevelType w:val="hybridMultilevel"/>
     <w:tmpl w:val="562C5652"/>
@@ -5102,7 +7144,7 @@
       </w:rPr>
     </w:lvl>
   </w:abstractNum>
-  <w:abstractNum w:abstractNumId="11" w15:restartNumberingAfterBreak="0">
+  <w:abstractNum w:abstractNumId="13" w15:restartNumberingAfterBreak="0">
     <w:nsid w:val="497551AA"/>
     <w:multiLevelType w:val="hybridMultilevel"/>
     <w:tmpl w:val="4A588CF0"/>
@@ -5215,7 +7257,119 @@
       </w:rPr>
     </w:lvl>
   </w:abstractNum>
-  <w:abstractNum w:abstractNumId="12" w15:restartNumberingAfterBreak="0">
+  <w:abstractNum w:abstractNumId="14" w15:restartNumberingAfterBreak="0">
+    <w:nsid w:val="4D2B37DD"/>
+    <w:multiLevelType w:val="hybridMultilevel"/>
+    <w:tmpl w:val="18F85D3C"/>
+    <w:lvl w:ilvl="0" w:tplc="11949A54">
+      <w:numFmt w:val="bullet"/>
+      <w:lvlText w:val="-"/>
+      <w:lvlJc w:val="left"/>
+      <w:pPr>
+        <w:ind w:left="720" w:hanging="360"/>
+      </w:pPr>
+      <w:rPr>
+        <w:rFonts w:ascii="Bierstadt" w:eastAsiaTheme="minorHAnsi" w:hAnsi="Bierstadt" w:cstheme="minorBidi" w:hint="default"/>
+      </w:rPr>
+    </w:lvl>
+    <w:lvl w:ilvl="1" w:tplc="20000003" w:tentative="1">
+      <w:start w:val="1"/>
+      <w:numFmt w:val="bullet"/>
+      <w:lvlText w:val="o"/>
+      <w:lvlJc w:val="left"/>
+      <w:pPr>
+        <w:ind w:left="1440" w:hanging="360"/>
+      </w:pPr>
+      <w:rPr>
+        <w:rFonts w:ascii="Courier New" w:hAnsi="Courier New" w:cs="Courier New" w:hint="default"/>
+      </w:rPr>
+    </w:lvl>
+    <w:lvl w:ilvl="2" w:tplc="20000005" w:tentative="1">
+      <w:start w:val="1"/>
+      <w:numFmt w:val="bullet"/>
+      <w:lvlText w:val=""/>
+      <w:lvlJc w:val="left"/>
+      <w:pPr>
+        <w:ind w:left="2160" w:hanging="360"/>
+      </w:pPr>
+      <w:rPr>
+        <w:rFonts w:ascii="Wingdings" w:hAnsi="Wingdings" w:hint="default"/>
+      </w:rPr>
+    </w:lvl>
+    <w:lvl w:ilvl="3" w:tplc="20000001" w:tentative="1">
+      <w:start w:val="1"/>
+      <w:numFmt w:val="bullet"/>
+      <w:lvlText w:val=""/>
+      <w:lvlJc w:val="left"/>
+      <w:pPr>
+        <w:ind w:left="2880" w:hanging="360"/>
+      </w:pPr>
+      <w:rPr>
+        <w:rFonts w:ascii="Symbol" w:hAnsi="Symbol" w:hint="default"/>
+      </w:rPr>
+    </w:lvl>
+    <w:lvl w:ilvl="4" w:tplc="20000003" w:tentative="1">
+      <w:start w:val="1"/>
+      <w:numFmt w:val="bullet"/>
+      <w:lvlText w:val="o"/>
+      <w:lvlJc w:val="left"/>
+      <w:pPr>
+        <w:ind w:left="3600" w:hanging="360"/>
+      </w:pPr>
+      <w:rPr>
+        <w:rFonts w:ascii="Courier New" w:hAnsi="Courier New" w:cs="Courier New" w:hint="default"/>
+      </w:rPr>
+    </w:lvl>
+    <w:lvl w:ilvl="5" w:tplc="20000005" w:tentative="1">
+      <w:start w:val="1"/>
+      <w:numFmt w:val="bullet"/>
+      <w:lvlText w:val=""/>
+      <w:lvlJc w:val="left"/>
+      <w:pPr>
+        <w:ind w:left="4320" w:hanging="360"/>
+      </w:pPr>
+      <w:rPr>
+        <w:rFonts w:ascii="Wingdings" w:hAnsi="Wingdings" w:hint="default"/>
+      </w:rPr>
+    </w:lvl>
+    <w:lvl w:ilvl="6" w:tplc="20000001" w:tentative="1">
+      <w:start w:val="1"/>
+      <w:numFmt w:val="bullet"/>
+      <w:lvlText w:val=""/>
+      <w:lvlJc w:val="left"/>
+      <w:pPr>
+        <w:ind w:left="5040" w:hanging="360"/>
+      </w:pPr>
+      <w:rPr>
+        <w:rFonts w:ascii="Symbol" w:hAnsi="Symbol" w:hint="default"/>
+      </w:rPr>
+    </w:lvl>
+    <w:lvl w:ilvl="7" w:tplc="20000003" w:tentative="1">
+      <w:start w:val="1"/>
+      <w:numFmt w:val="bullet"/>
+      <w:lvlText w:val="o"/>
+      <w:lvlJc w:val="left"/>
+      <w:pPr>
+        <w:ind w:left="5760" w:hanging="360"/>
+      </w:pPr>
+      <w:rPr>
+        <w:rFonts w:ascii="Courier New" w:hAnsi="Courier New" w:cs="Courier New" w:hint="default"/>
+      </w:rPr>
+    </w:lvl>
+    <w:lvl w:ilvl="8" w:tplc="20000005" w:tentative="1">
+      <w:start w:val="1"/>
+      <w:numFmt w:val="bullet"/>
+      <w:lvlText w:val=""/>
+      <w:lvlJc w:val="left"/>
+      <w:pPr>
+        <w:ind w:left="6480" w:hanging="360"/>
+      </w:pPr>
+      <w:rPr>
+        <w:rFonts w:ascii="Wingdings" w:hAnsi="Wingdings" w:hint="default"/>
+      </w:rPr>
+    </w:lvl>
+  </w:abstractNum>
+  <w:abstractNum w:abstractNumId="15" w15:restartNumberingAfterBreak="0">
     <w:nsid w:val="509F2A0E"/>
     <w:multiLevelType w:val="hybridMultilevel"/>
     <w:tmpl w:val="89DE8784"/>
@@ -5327,7 +7481,7 @@
       </w:rPr>
     </w:lvl>
   </w:abstractNum>
-  <w:abstractNum w:abstractNumId="13" w15:restartNumberingAfterBreak="0">
+  <w:abstractNum w:abstractNumId="16" w15:restartNumberingAfterBreak="0">
     <w:nsid w:val="61E134FF"/>
     <w:multiLevelType w:val="hybridMultilevel"/>
     <w:tmpl w:val="4A1689BC"/>
@@ -5440,7 +7594,119 @@
       </w:rPr>
     </w:lvl>
   </w:abstractNum>
-  <w:abstractNum w:abstractNumId="14" w15:restartNumberingAfterBreak="0">
+  <w:abstractNum w:abstractNumId="17" w15:restartNumberingAfterBreak="0">
+    <w:nsid w:val="71260A05"/>
+    <w:multiLevelType w:val="hybridMultilevel"/>
+    <w:tmpl w:val="F9060D40"/>
+    <w:lvl w:ilvl="0" w:tplc="2BB2B032">
+      <w:numFmt w:val="bullet"/>
+      <w:lvlText w:val="-"/>
+      <w:lvlJc w:val="left"/>
+      <w:pPr>
+        <w:ind w:left="720" w:hanging="360"/>
+      </w:pPr>
+      <w:rPr>
+        <w:rFonts w:ascii="Bierstadt" w:eastAsiaTheme="minorHAnsi" w:hAnsi="Bierstadt" w:cstheme="minorBidi" w:hint="default"/>
+      </w:rPr>
+    </w:lvl>
+    <w:lvl w:ilvl="1" w:tplc="20000003" w:tentative="1">
+      <w:start w:val="1"/>
+      <w:numFmt w:val="bullet"/>
+      <w:lvlText w:val="o"/>
+      <w:lvlJc w:val="left"/>
+      <w:pPr>
+        <w:ind w:left="1440" w:hanging="360"/>
+      </w:pPr>
+      <w:rPr>
+        <w:rFonts w:ascii="Courier New" w:hAnsi="Courier New" w:cs="Courier New" w:hint="default"/>
+      </w:rPr>
+    </w:lvl>
+    <w:lvl w:ilvl="2" w:tplc="20000005" w:tentative="1">
+      <w:start w:val="1"/>
+      <w:numFmt w:val="bullet"/>
+      <w:lvlText w:val=""/>
+      <w:lvlJc w:val="left"/>
+      <w:pPr>
+        <w:ind w:left="2160" w:hanging="360"/>
+      </w:pPr>
+      <w:rPr>
+        <w:rFonts w:ascii="Wingdings" w:hAnsi="Wingdings" w:hint="default"/>
+      </w:rPr>
+    </w:lvl>
+    <w:lvl w:ilvl="3" w:tplc="20000001" w:tentative="1">
+      <w:start w:val="1"/>
+      <w:numFmt w:val="bullet"/>
+      <w:lvlText w:val=""/>
+      <w:lvlJc w:val="left"/>
+      <w:pPr>
+        <w:ind w:left="2880" w:hanging="360"/>
+      </w:pPr>
+      <w:rPr>
+        <w:rFonts w:ascii="Symbol" w:hAnsi="Symbol" w:hint="default"/>
+      </w:rPr>
+    </w:lvl>
+    <w:lvl w:ilvl="4" w:tplc="20000003" w:tentative="1">
+      <w:start w:val="1"/>
+      <w:numFmt w:val="bullet"/>
+      <w:lvlText w:val="o"/>
+      <w:lvlJc w:val="left"/>
+      <w:pPr>
+        <w:ind w:left="3600" w:hanging="360"/>
+      </w:pPr>
+      <w:rPr>
+        <w:rFonts w:ascii="Courier New" w:hAnsi="Courier New" w:cs="Courier New" w:hint="default"/>
+      </w:rPr>
+    </w:lvl>
+    <w:lvl w:ilvl="5" w:tplc="20000005" w:tentative="1">
+      <w:start w:val="1"/>
+      <w:numFmt w:val="bullet"/>
+      <w:lvlText w:val=""/>
+      <w:lvlJc w:val="left"/>
+      <w:pPr>
+        <w:ind w:left="4320" w:hanging="360"/>
+      </w:pPr>
+      <w:rPr>
+        <w:rFonts w:ascii="Wingdings" w:hAnsi="Wingdings" w:hint="default"/>
+      </w:rPr>
+    </w:lvl>
+    <w:lvl w:ilvl="6" w:tplc="20000001" w:tentative="1">
+      <w:start w:val="1"/>
+      <w:numFmt w:val="bullet"/>
+      <w:lvlText w:val=""/>
+      <w:lvlJc w:val="left"/>
+      <w:pPr>
+        <w:ind w:left="5040" w:hanging="360"/>
+      </w:pPr>
+      <w:rPr>
+        <w:rFonts w:ascii="Symbol" w:hAnsi="Symbol" w:hint="default"/>
+      </w:rPr>
+    </w:lvl>
+    <w:lvl w:ilvl="7" w:tplc="20000003" w:tentative="1">
+      <w:start w:val="1"/>
+      <w:numFmt w:val="bullet"/>
+      <w:lvlText w:val="o"/>
+      <w:lvlJc w:val="left"/>
+      <w:pPr>
+        <w:ind w:left="5760" w:hanging="360"/>
+      </w:pPr>
+      <w:rPr>
+        <w:rFonts w:ascii="Courier New" w:hAnsi="Courier New" w:cs="Courier New" w:hint="default"/>
+      </w:rPr>
+    </w:lvl>
+    <w:lvl w:ilvl="8" w:tplc="20000005" w:tentative="1">
+      <w:start w:val="1"/>
+      <w:numFmt w:val="bullet"/>
+      <w:lvlText w:val=""/>
+      <w:lvlJc w:val="left"/>
+      <w:pPr>
+        <w:ind w:left="6480" w:hanging="360"/>
+      </w:pPr>
+      <w:rPr>
+        <w:rFonts w:ascii="Wingdings" w:hAnsi="Wingdings" w:hint="default"/>
+      </w:rPr>
+    </w:lvl>
+  </w:abstractNum>
+  <w:abstractNum w:abstractNumId="18" w15:restartNumberingAfterBreak="0">
     <w:nsid w:val="7C494C9D"/>
     <w:multiLevelType w:val="hybridMultilevel"/>
     <w:tmpl w:val="873C9858"/>
@@ -5562,16 +7828,16 @@
     <w:abstractNumId w:val="7"/>
   </w:num>
   <w:num w:numId="4" w16cid:durableId="903954487">
+    <w:abstractNumId w:val="12"/>
+  </w:num>
+  <w:num w:numId="5" w16cid:durableId="1059521429">
+    <w:abstractNumId w:val="16"/>
+  </w:num>
+  <w:num w:numId="6" w16cid:durableId="2022587911">
     <w:abstractNumId w:val="10"/>
   </w:num>
-  <w:num w:numId="5" w16cid:durableId="1059521429">
-    <w:abstractNumId w:val="13"/>
-  </w:num>
-  <w:num w:numId="6" w16cid:durableId="2022587911">
-    <w:abstractNumId w:val="9"/>
-  </w:num>
   <w:num w:numId="7" w16cid:durableId="1668706456">
-    <w:abstractNumId w:val="12"/>
+    <w:abstractNumId w:val="15"/>
   </w:num>
   <w:num w:numId="8" w16cid:durableId="1685135640">
     <w:abstractNumId w:val="6"/>
@@ -5589,13 +7855,25 @@
     <w:abstractNumId w:val="1"/>
   </w:num>
   <w:num w:numId="13" w16cid:durableId="1305037721">
+    <w:abstractNumId w:val="9"/>
+  </w:num>
+  <w:num w:numId="14" w16cid:durableId="2131585632">
+    <w:abstractNumId w:val="18"/>
+  </w:num>
+  <w:num w:numId="15" w16cid:durableId="1723938701">
+    <w:abstractNumId w:val="13"/>
+  </w:num>
+  <w:num w:numId="16" w16cid:durableId="524749984">
     <w:abstractNumId w:val="8"/>
   </w:num>
-  <w:num w:numId="14" w16cid:durableId="2131585632">
+  <w:num w:numId="17" w16cid:durableId="157573733">
     <w:abstractNumId w:val="14"/>
   </w:num>
-  <w:num w:numId="15" w16cid:durableId="1723938701">
+  <w:num w:numId="18" w16cid:durableId="2096632133">
     <w:abstractNumId w:val="11"/>
+  </w:num>
+  <w:num w:numId="19" w16cid:durableId="480275540">
+    <w:abstractNumId w:val="17"/>
   </w:num>
 </w:numbering>
 </file>
@@ -6033,7 +8311,6 @@
     <w:next w:val="Normal"/>
     <w:link w:val="Heading2Char"/>
     <w:uiPriority w:val="9"/>
-    <w:semiHidden/>
     <w:unhideWhenUsed/>
     <w:qFormat/>
     <w:rsid w:val="002B2340"/>
@@ -6163,7 +8440,6 @@
     <w:basedOn w:val="DefaultParagraphFont"/>
     <w:link w:val="Heading2"/>
     <w:uiPriority w:val="9"/>
-    <w:semiHidden/>
     <w:rsid w:val="002B2340"/>
     <w:rPr>
       <w:rFonts w:asciiTheme="majorHAnsi" w:eastAsiaTheme="majorEastAsia" w:hAnsiTheme="majorHAnsi" w:cstheme="majorBidi"/>
@@ -6300,6 +8576,19 @@
         <w:insideV w:val="single" w:sz="4" w:space="0" w:color="auto"/>
       </w:tblBorders>
     </w:tblPr>
+  </w:style>
+  <w:style w:type="paragraph" w:styleId="TOC2">
+    <w:name w:val="toc 2"/>
+    <w:basedOn w:val="Normal"/>
+    <w:next w:val="Normal"/>
+    <w:autoRedefine/>
+    <w:uiPriority w:val="39"/>
+    <w:unhideWhenUsed/>
+    <w:rsid w:val="002B7619"/>
+    <w:pPr>
+      <w:spacing w:after="100"/>
+      <w:ind w:left="240"/>
+    </w:pPr>
   </w:style>
 </w:styles>
 </file>

</xml_diff>